<commit_message>
AUTO FROM WORK 31.10.2023 14:13:33,55
</commit_message>
<xml_diff>
--- a/4 kurs/1C/LISTOPADOVA/Листопадова.docx
+++ b/4 kurs/1C/LISTOPADOVA/Листопадова.docx
@@ -422,7 +422,6 @@
         </w:rPr>
         <w:t xml:space="preserve"> </w:t>
       </w:r>
-      <w:proofErr w:type="spellStart"/>
       <w:r>
         <w:rPr>
           <w:szCs w:val="28"/>
@@ -435,7 +434,6 @@
         </w:rPr>
         <w:t>Листопадова</w:t>
       </w:r>
-      <w:proofErr w:type="spellEnd"/>
     </w:p>
     <w:p>
       <w:pPr>
@@ -562,9 +560,17 @@
         <w:pStyle w:val="1"/>
       </w:pPr>
       <w:r>
+        <w:rPr>
+          <w:b w:val="0"/>
+          <w:bCs/>
+        </w:rPr>
         <w:t>202</w:t>
       </w:r>
       <w:r>
+        <w:rPr>
+          <w:b w:val="0"/>
+          <w:bCs/>
+        </w:rPr>
         <w:t>3</w:t>
       </w:r>
       <w:r>
@@ -884,7 +890,21 @@
           <w:sz w:val="28"/>
           <w:szCs w:val="28"/>
         </w:rPr>
-        <w:t>Обратите внимание, что разделять дробную часть можно в строке как при помощи символа точка «.», так и при помощи символа запятая «,». Если перед каким-то числом в строке стоят нули, то они отсекаются. У нас будет следующий результат.</w:t>
+        <w:t>Обратите внимание, что разделять дробную часть можно в строке как при помощи символа точка «.», так и при помощи символа запятая «,». Если перед каким-то числом в строке стоят нули, то они отсекаются. У нас будет следующий результат</w:t>
+      </w:r>
+      <w:r>
+        <w:rPr>
+          <w:sz w:val="28"/>
+          <w:szCs w:val="28"/>
+        </w:rPr>
+        <w:t xml:space="preserve"> (Рисунок 1)</w:t>
+      </w:r>
+      <w:r>
+        <w:rPr>
+          <w:sz w:val="28"/>
+          <w:szCs w:val="28"/>
+        </w:rPr>
+        <w:t>.</w:t>
       </w:r>
     </w:p>
     <w:p>
@@ -970,6 +990,13 @@
         </w:rPr>
         <w:t xml:space="preserve">Рисунок 1 </w:t>
       </w:r>
+      <w:r>
+        <w:rPr>
+          <w:rFonts w:cs="Times New Roman"/>
+          <w:szCs w:val="28"/>
+        </w:rPr>
+        <w:t>Вывод результата.</w:t>
+      </w:r>
     </w:p>
     <w:p>
       <w:pPr>
@@ -1093,6 +1120,14 @@
           <w:szCs w:val="28"/>
         </w:rPr>
       </w:pPr>
+      <w:r>
+        <w:rPr>
+          <w:rFonts w:ascii="Times New Roman" w:hAnsi="Times New Roman" w:cs="Times New Roman"/>
+          <w:sz w:val="28"/>
+          <w:szCs w:val="28"/>
+        </w:rPr>
+        <w:t>СтрокаЧ1 = Строка(Ч1);</w:t>
+      </w:r>
     </w:p>
     <w:p>
       <w:pPr>
@@ -1112,7 +1147,7 @@
           <w:sz w:val="28"/>
           <w:szCs w:val="28"/>
         </w:rPr>
-        <w:t>СтрокаЧ1 = Строка(Ч1);</w:t>
+        <w:t>СтрокаЧ2 = Строка(Ч2);</w:t>
       </w:r>
     </w:p>
     <w:p>
@@ -1133,7 +1168,7 @@
           <w:sz w:val="28"/>
           <w:szCs w:val="28"/>
         </w:rPr>
-        <w:t>СтрокаЧ2 = Строка(Ч2);</w:t>
+        <w:t>СтрокаЧ3 = Строка(Ч3);</w:t>
       </w:r>
     </w:p>
     <w:p>
@@ -1154,7 +1189,7 @@
           <w:sz w:val="28"/>
           <w:szCs w:val="28"/>
         </w:rPr>
-        <w:t>СтрокаЧ3 = Строка(Ч3);</w:t>
+        <w:t>Сообщить(СтрокаЧ1);</w:t>
       </w:r>
     </w:p>
     <w:p>
@@ -1169,6 +1204,14 @@
           <w:szCs w:val="28"/>
         </w:rPr>
       </w:pPr>
+      <w:r>
+        <w:rPr>
+          <w:rFonts w:ascii="Times New Roman" w:hAnsi="Times New Roman" w:cs="Times New Roman"/>
+          <w:sz w:val="28"/>
+          <w:szCs w:val="28"/>
+        </w:rPr>
+        <w:t>Сообщить(СтрокаЧ2);</w:t>
+      </w:r>
     </w:p>
     <w:p>
       <w:pPr>
@@ -1188,48 +1231,6 @@
           <w:sz w:val="28"/>
           <w:szCs w:val="28"/>
         </w:rPr>
-        <w:t>Сообщить(СтрокаЧ1);</w:t>
-      </w:r>
-    </w:p>
-    <w:p>
-      <w:pPr>
-        <w:pStyle w:val="HTML0"/>
-        <w:spacing w:line="276" w:lineRule="auto"/>
-        <w:ind w:firstLine="851"/>
-        <w:jc w:val="both"/>
-        <w:rPr>
-          <w:rFonts w:ascii="Times New Roman" w:hAnsi="Times New Roman" w:cs="Times New Roman"/>
-          <w:sz w:val="28"/>
-          <w:szCs w:val="28"/>
-        </w:rPr>
-      </w:pPr>
-      <w:r>
-        <w:rPr>
-          <w:rFonts w:ascii="Times New Roman" w:hAnsi="Times New Roman" w:cs="Times New Roman"/>
-          <w:sz w:val="28"/>
-          <w:szCs w:val="28"/>
-        </w:rPr>
-        <w:t>Сообщить(СтрокаЧ2);</w:t>
-      </w:r>
-    </w:p>
-    <w:p>
-      <w:pPr>
-        <w:pStyle w:val="HTML0"/>
-        <w:spacing w:line="276" w:lineRule="auto"/>
-        <w:ind w:firstLine="851"/>
-        <w:jc w:val="both"/>
-        <w:rPr>
-          <w:rFonts w:ascii="Times New Roman" w:hAnsi="Times New Roman" w:cs="Times New Roman"/>
-          <w:sz w:val="28"/>
-          <w:szCs w:val="28"/>
-        </w:rPr>
-      </w:pPr>
-      <w:r>
-        <w:rPr>
-          <w:rFonts w:ascii="Times New Roman" w:hAnsi="Times New Roman" w:cs="Times New Roman"/>
-          <w:sz w:val="28"/>
-          <w:szCs w:val="28"/>
-        </w:rPr>
         <w:t>Сообщить(СтрокаЧ3);</w:t>
       </w:r>
     </w:p>
@@ -1249,7 +1250,21 @@
           <w:sz w:val="28"/>
           <w:szCs w:val="28"/>
         </w:rPr>
-        <w:t>И какой результат возвращает этот код:</w:t>
+        <w:t>И какой результат возвращает этот код</w:t>
+      </w:r>
+      <w:r>
+        <w:rPr>
+          <w:sz w:val="28"/>
+          <w:szCs w:val="28"/>
+        </w:rPr>
+        <w:t xml:space="preserve"> (Рисунок 2)</w:t>
+      </w:r>
+      <w:r>
+        <w:rPr>
+          <w:sz w:val="28"/>
+          <w:szCs w:val="28"/>
+        </w:rPr>
+        <w:t>:</w:t>
       </w:r>
     </w:p>
     <w:p>
@@ -1320,6 +1335,24 @@
     </w:p>
     <w:p>
       <w:pPr>
+        <w:spacing w:after="0" w:line="276" w:lineRule="auto"/>
+        <w:ind w:firstLine="851"/>
+        <w:jc w:val="center"/>
+        <w:rPr>
+          <w:rFonts w:cs="Times New Roman"/>
+          <w:szCs w:val="28"/>
+        </w:rPr>
+      </w:pPr>
+      <w:r>
+        <w:rPr>
+          <w:rFonts w:cs="Times New Roman"/>
+          <w:szCs w:val="28"/>
+        </w:rPr>
+        <w:t>Рисунок 2. Результат преобразования.</w:t>
+      </w:r>
+    </w:p>
+    <w:p>
+      <w:pPr>
         <w:pStyle w:val="a7"/>
         <w:spacing w:before="0" w:beforeAutospacing="0" w:after="0" w:afterAutospacing="0" w:line="276" w:lineRule="auto"/>
         <w:ind w:firstLine="851"/>
@@ -1432,7 +1465,21 @@
           <w:sz w:val="28"/>
           <w:szCs w:val="28"/>
         </w:rPr>
-        <w:t>Результат будет без разрядов:</w:t>
+        <w:t>Результат будет без разрядов</w:t>
+      </w:r>
+      <w:r>
+        <w:rPr>
+          <w:sz w:val="28"/>
+          <w:szCs w:val="28"/>
+        </w:rPr>
+        <w:t xml:space="preserve"> (Рисунок 3)</w:t>
+      </w:r>
+      <w:r>
+        <w:rPr>
+          <w:sz w:val="28"/>
+          <w:szCs w:val="28"/>
+        </w:rPr>
+        <w:t>:</w:t>
       </w:r>
     </w:p>
     <w:p>
@@ -1503,6 +1550,24 @@
     </w:p>
     <w:p>
       <w:pPr>
+        <w:spacing w:after="0" w:line="276" w:lineRule="auto"/>
+        <w:ind w:firstLine="851"/>
+        <w:jc w:val="center"/>
+        <w:rPr>
+          <w:rFonts w:cs="Times New Roman"/>
+          <w:szCs w:val="28"/>
+        </w:rPr>
+      </w:pPr>
+      <w:r>
+        <w:rPr>
+          <w:rFonts w:cs="Times New Roman"/>
+          <w:szCs w:val="28"/>
+        </w:rPr>
+        <w:t>Рисунок 3. Вывод без разделителей групп разрядов.</w:t>
+      </w:r>
+    </w:p>
+    <w:p>
+      <w:pPr>
         <w:pStyle w:val="3"/>
       </w:pPr>
       <w:r>
@@ -1545,25 +1610,133 @@
           <w:sz w:val="28"/>
           <w:szCs w:val="28"/>
         </w:rPr>
-        <w:t xml:space="preserve">Подробнее о форматах дат читайте в этой статье: </w:t>
-      </w:r>
-      <w:hyperlink r:id="rId10" w:tgtFrame="_blank" w:history="1">
-        <w:r>
-          <w:rPr>
-            <w:rStyle w:val="a9"/>
-            <w:color w:val="auto"/>
-            <w:sz w:val="28"/>
-            <w:szCs w:val="28"/>
-          </w:rPr>
-          <w:t>даты в 1С</w:t>
-        </w:r>
-      </w:hyperlink>
-      <w:r>
-        <w:rPr>
-          <w:sz w:val="28"/>
-          <w:szCs w:val="28"/>
-        </w:rPr>
-        <w:t>.</w:t>
+        <w:t>Рассмотрим пример:</w:t>
+      </w:r>
+    </w:p>
+    <w:p>
+      <w:pPr>
+        <w:pStyle w:val="HTML0"/>
+        <w:spacing w:line="276" w:lineRule="auto"/>
+        <w:ind w:firstLine="851"/>
+        <w:jc w:val="both"/>
+        <w:rPr>
+          <w:rFonts w:ascii="Times New Roman" w:hAnsi="Times New Roman" w:cs="Times New Roman"/>
+          <w:sz w:val="28"/>
+          <w:szCs w:val="28"/>
+        </w:rPr>
+      </w:pPr>
+      <w:r>
+        <w:rPr>
+          <w:rFonts w:ascii="Times New Roman" w:hAnsi="Times New Roman" w:cs="Times New Roman"/>
+          <w:sz w:val="28"/>
+          <w:szCs w:val="28"/>
+        </w:rPr>
+        <w:t>СтрокаД1 = "20120910";</w:t>
+      </w:r>
+    </w:p>
+    <w:p>
+      <w:pPr>
+        <w:pStyle w:val="HTML0"/>
+        <w:spacing w:line="276" w:lineRule="auto"/>
+        <w:ind w:firstLine="851"/>
+        <w:jc w:val="both"/>
+        <w:rPr>
+          <w:rFonts w:ascii="Times New Roman" w:hAnsi="Times New Roman" w:cs="Times New Roman"/>
+          <w:sz w:val="28"/>
+          <w:szCs w:val="28"/>
+        </w:rPr>
+      </w:pPr>
+      <w:r>
+        <w:rPr>
+          <w:rFonts w:ascii="Times New Roman" w:hAnsi="Times New Roman" w:cs="Times New Roman"/>
+          <w:sz w:val="28"/>
+          <w:szCs w:val="28"/>
+        </w:rPr>
+        <w:t>СтрокаД2 = "20120910121559";</w:t>
+      </w:r>
+    </w:p>
+    <w:p>
+      <w:pPr>
+        <w:pStyle w:val="HTML0"/>
+        <w:spacing w:line="276" w:lineRule="auto"/>
+        <w:ind w:firstLine="851"/>
+        <w:jc w:val="both"/>
+        <w:rPr>
+          <w:rFonts w:ascii="Times New Roman" w:hAnsi="Times New Roman" w:cs="Times New Roman"/>
+          <w:sz w:val="28"/>
+          <w:szCs w:val="28"/>
+        </w:rPr>
+      </w:pPr>
+      <w:r>
+        <w:rPr>
+          <w:rFonts w:ascii="Times New Roman" w:hAnsi="Times New Roman" w:cs="Times New Roman"/>
+          <w:sz w:val="28"/>
+          <w:szCs w:val="28"/>
+        </w:rPr>
+        <w:t>СтрокаД3 = "00010101121559";</w:t>
+      </w:r>
+    </w:p>
+    <w:p>
+      <w:pPr>
+        <w:pStyle w:val="HTML0"/>
+        <w:spacing w:line="276" w:lineRule="auto"/>
+        <w:ind w:firstLine="851"/>
+        <w:jc w:val="both"/>
+        <w:rPr>
+          <w:rFonts w:ascii="Times New Roman" w:hAnsi="Times New Roman" w:cs="Times New Roman"/>
+          <w:sz w:val="28"/>
+          <w:szCs w:val="28"/>
+        </w:rPr>
+      </w:pPr>
+      <w:r>
+        <w:rPr>
+          <w:rFonts w:ascii="Times New Roman" w:hAnsi="Times New Roman" w:cs="Times New Roman"/>
+          <w:sz w:val="28"/>
+          <w:szCs w:val="28"/>
+        </w:rPr>
+        <w:t>Дата1    = Дата(СтрокаД1);</w:t>
+      </w:r>
+    </w:p>
+    <w:p>
+      <w:pPr>
+        <w:pStyle w:val="HTML0"/>
+        <w:spacing w:line="276" w:lineRule="auto"/>
+        <w:ind w:firstLine="851"/>
+        <w:jc w:val="both"/>
+        <w:rPr>
+          <w:rFonts w:ascii="Times New Roman" w:hAnsi="Times New Roman" w:cs="Times New Roman"/>
+          <w:sz w:val="28"/>
+          <w:szCs w:val="28"/>
+        </w:rPr>
+      </w:pPr>
+      <w:r>
+        <w:rPr>
+          <w:rFonts w:ascii="Times New Roman" w:hAnsi="Times New Roman" w:cs="Times New Roman"/>
+          <w:sz w:val="28"/>
+          <w:szCs w:val="28"/>
+        </w:rPr>
+        <w:t>Дата2    = Дата(СтрокаД2);</w:t>
+      </w:r>
+    </w:p>
+    <w:p>
+      <w:pPr>
+        <w:pStyle w:val="HTML0"/>
+        <w:spacing w:line="276" w:lineRule="auto"/>
+        <w:ind w:firstLine="851"/>
+        <w:jc w:val="both"/>
+        <w:rPr>
+          <w:rFonts w:ascii="Times New Roman" w:hAnsi="Times New Roman" w:cs="Times New Roman"/>
+          <w:sz w:val="28"/>
+          <w:szCs w:val="28"/>
+        </w:rPr>
+      </w:pPr>
+      <w:r>
+        <w:rPr>
+          <w:rFonts w:ascii="Times New Roman" w:hAnsi="Times New Roman" w:cs="Times New Roman"/>
+          <w:sz w:val="28"/>
+          <w:szCs w:val="28"/>
+        </w:rPr>
+        <w:t>Дата3    = Дата(СтрокаД3);</w:t>
       </w:r>
     </w:p>
     <w:p>
@@ -1582,165 +1755,14 @@
           <w:sz w:val="28"/>
           <w:szCs w:val="28"/>
         </w:rPr>
-        <w:t>Рассмотрим пример:</w:t>
-      </w:r>
-    </w:p>
-    <w:p>
-      <w:pPr>
-        <w:pStyle w:val="HTML0"/>
-        <w:spacing w:line="276" w:lineRule="auto"/>
-        <w:ind w:firstLine="851"/>
-        <w:jc w:val="both"/>
-        <w:rPr>
-          <w:rFonts w:ascii="Times New Roman" w:hAnsi="Times New Roman" w:cs="Times New Roman"/>
-          <w:sz w:val="28"/>
-          <w:szCs w:val="28"/>
-        </w:rPr>
-      </w:pPr>
-      <w:r>
-        <w:rPr>
-          <w:rFonts w:ascii="Times New Roman" w:hAnsi="Times New Roman" w:cs="Times New Roman"/>
-          <w:sz w:val="28"/>
-          <w:szCs w:val="28"/>
-        </w:rPr>
-        <w:t>СтрокаД1 = "20120910";</w:t>
-      </w:r>
-    </w:p>
-    <w:p>
-      <w:pPr>
-        <w:pStyle w:val="HTML0"/>
-        <w:spacing w:line="276" w:lineRule="auto"/>
-        <w:ind w:firstLine="851"/>
-        <w:jc w:val="both"/>
-        <w:rPr>
-          <w:rFonts w:ascii="Times New Roman" w:hAnsi="Times New Roman" w:cs="Times New Roman"/>
-          <w:sz w:val="28"/>
-          <w:szCs w:val="28"/>
-        </w:rPr>
-      </w:pPr>
-      <w:r>
-        <w:rPr>
-          <w:rFonts w:ascii="Times New Roman" w:hAnsi="Times New Roman" w:cs="Times New Roman"/>
-          <w:sz w:val="28"/>
-          <w:szCs w:val="28"/>
-        </w:rPr>
-        <w:t>СтрокаД2 = "20120910121559";</w:t>
-      </w:r>
-    </w:p>
-    <w:p>
-      <w:pPr>
-        <w:pStyle w:val="HTML0"/>
-        <w:spacing w:line="276" w:lineRule="auto"/>
-        <w:ind w:firstLine="851"/>
-        <w:jc w:val="both"/>
-        <w:rPr>
-          <w:rFonts w:ascii="Times New Roman" w:hAnsi="Times New Roman" w:cs="Times New Roman"/>
-          <w:sz w:val="28"/>
-          <w:szCs w:val="28"/>
-        </w:rPr>
-      </w:pPr>
-      <w:r>
-        <w:rPr>
-          <w:rFonts w:ascii="Times New Roman" w:hAnsi="Times New Roman" w:cs="Times New Roman"/>
-          <w:sz w:val="28"/>
-          <w:szCs w:val="28"/>
-        </w:rPr>
-        <w:t>СтрокаД3 = "00010101121559";</w:t>
-      </w:r>
-    </w:p>
-    <w:p>
-      <w:pPr>
-        <w:pStyle w:val="HTML0"/>
-        <w:spacing w:line="276" w:lineRule="auto"/>
-        <w:ind w:firstLine="851"/>
-        <w:jc w:val="both"/>
-        <w:rPr>
-          <w:rFonts w:ascii="Times New Roman" w:hAnsi="Times New Roman" w:cs="Times New Roman"/>
-          <w:sz w:val="28"/>
-          <w:szCs w:val="28"/>
-        </w:rPr>
-      </w:pPr>
-    </w:p>
-    <w:p>
-      <w:pPr>
-        <w:pStyle w:val="HTML0"/>
-        <w:spacing w:line="276" w:lineRule="auto"/>
-        <w:ind w:firstLine="851"/>
-        <w:jc w:val="both"/>
-        <w:rPr>
-          <w:rFonts w:ascii="Times New Roman" w:hAnsi="Times New Roman" w:cs="Times New Roman"/>
-          <w:sz w:val="28"/>
-          <w:szCs w:val="28"/>
-        </w:rPr>
-      </w:pPr>
-      <w:r>
-        <w:rPr>
-          <w:rFonts w:ascii="Times New Roman" w:hAnsi="Times New Roman" w:cs="Times New Roman"/>
-          <w:sz w:val="28"/>
-          <w:szCs w:val="28"/>
-        </w:rPr>
-        <w:t>Дата1    = Дата(СтрокаД1);</w:t>
-      </w:r>
-    </w:p>
-    <w:p>
-      <w:pPr>
-        <w:pStyle w:val="HTML0"/>
-        <w:spacing w:line="276" w:lineRule="auto"/>
-        <w:ind w:firstLine="851"/>
-        <w:jc w:val="both"/>
-        <w:rPr>
-          <w:rFonts w:ascii="Times New Roman" w:hAnsi="Times New Roman" w:cs="Times New Roman"/>
-          <w:sz w:val="28"/>
-          <w:szCs w:val="28"/>
-        </w:rPr>
-      </w:pPr>
-      <w:r>
-        <w:rPr>
-          <w:rFonts w:ascii="Times New Roman" w:hAnsi="Times New Roman" w:cs="Times New Roman"/>
-          <w:sz w:val="28"/>
-          <w:szCs w:val="28"/>
-        </w:rPr>
-        <w:t>Дата2    = Дата(СтрокаД2);</w:t>
-      </w:r>
-    </w:p>
-    <w:p>
-      <w:pPr>
-        <w:pStyle w:val="HTML0"/>
-        <w:spacing w:line="276" w:lineRule="auto"/>
-        <w:ind w:firstLine="851"/>
-        <w:jc w:val="both"/>
-        <w:rPr>
-          <w:rFonts w:ascii="Times New Roman" w:hAnsi="Times New Roman" w:cs="Times New Roman"/>
-          <w:sz w:val="28"/>
-          <w:szCs w:val="28"/>
-        </w:rPr>
-      </w:pPr>
-      <w:r>
-        <w:rPr>
-          <w:rFonts w:ascii="Times New Roman" w:hAnsi="Times New Roman" w:cs="Times New Roman"/>
-          <w:sz w:val="28"/>
-          <w:szCs w:val="28"/>
-        </w:rPr>
-        <w:t>Дата3    = Дата(СтрокаД3);</w:t>
-      </w:r>
-    </w:p>
-    <w:p>
-      <w:pPr>
-        <w:pStyle w:val="a7"/>
-        <w:spacing w:before="0" w:beforeAutospacing="0" w:after="0" w:afterAutospacing="0" w:line="276" w:lineRule="auto"/>
-        <w:ind w:firstLine="851"/>
-        <w:jc w:val="both"/>
-        <w:rPr>
-          <w:sz w:val="28"/>
-          <w:szCs w:val="28"/>
-        </w:rPr>
-      </w:pPr>
-      <w:r>
-        <w:rPr>
-          <w:sz w:val="28"/>
-          <w:szCs w:val="28"/>
-        </w:rPr>
-        <w:t>И результат:</w:t>
+        <w:t>И результат</w:t>
+      </w:r>
+      <w:r>
+        <w:rPr>
+          <w:sz w:val="28"/>
+          <w:szCs w:val="28"/>
+        </w:rPr>
+        <w:t xml:space="preserve"> представлен на рисунке 4.</w:t>
       </w:r>
     </w:p>
     <w:p>
@@ -1777,7 +1799,7 @@
                     </pic:cNvPicPr>
                   </pic:nvPicPr>
                   <pic:blipFill>
-                    <a:blip r:embed="rId11">
+                    <a:blip r:embed="rId10">
                       <a:extLst>
                         <a:ext uri="{28A0092B-C50C-407E-A947-70E740481C1C}">
                           <a14:useLocalDpi xmlns:a14="http://schemas.microsoft.com/office/drawing/2010/main" val="0"/>
@@ -1811,6 +1833,24 @@
     </w:p>
     <w:p>
       <w:pPr>
+        <w:spacing w:after="0" w:line="276" w:lineRule="auto"/>
+        <w:ind w:firstLine="851"/>
+        <w:jc w:val="center"/>
+        <w:rPr>
+          <w:rFonts w:cs="Times New Roman"/>
+          <w:szCs w:val="28"/>
+        </w:rPr>
+      </w:pPr>
+      <w:r>
+        <w:rPr>
+          <w:rFonts w:cs="Times New Roman"/>
+          <w:szCs w:val="28"/>
+        </w:rPr>
+        <w:t>Рисунок 4. Преобразование строки в дату.</w:t>
+      </w:r>
+    </w:p>
+    <w:p>
+      <w:pPr>
         <w:pStyle w:val="a7"/>
         <w:spacing w:before="0" w:beforeAutospacing="0" w:after="0" w:afterAutospacing="0" w:line="276" w:lineRule="auto"/>
         <w:ind w:firstLine="851"/>
@@ -1905,7 +1945,21 @@
           <w:sz w:val="28"/>
           <w:szCs w:val="28"/>
         </w:rPr>
-        <w:t>Приведет к ошибке:</w:t>
+        <w:t>Приведет к ошибке</w:t>
+      </w:r>
+      <w:r>
+        <w:rPr>
+          <w:sz w:val="28"/>
+          <w:szCs w:val="28"/>
+        </w:rPr>
+        <w:t xml:space="preserve"> (Рисунок 5)</w:t>
+      </w:r>
+      <w:r>
+        <w:rPr>
+          <w:sz w:val="28"/>
+          <w:szCs w:val="28"/>
+        </w:rPr>
+        <w:t>:</w:t>
       </w:r>
     </w:p>
     <w:p>
@@ -1942,7 +1996,7 @@
                     </pic:cNvPicPr>
                   </pic:nvPicPr>
                   <pic:blipFill>
-                    <a:blip r:embed="rId12">
+                    <a:blip r:embed="rId11">
                       <a:extLst>
                         <a:ext uri="{28A0092B-C50C-407E-A947-70E740481C1C}">
                           <a14:useLocalDpi xmlns:a14="http://schemas.microsoft.com/office/drawing/2010/main" val="0"/>
@@ -1976,6 +2030,24 @@
     </w:p>
     <w:p>
       <w:pPr>
+        <w:spacing w:after="0" w:line="276" w:lineRule="auto"/>
+        <w:ind w:firstLine="851"/>
+        <w:jc w:val="center"/>
+        <w:rPr>
+          <w:rFonts w:cs="Times New Roman"/>
+          <w:szCs w:val="28"/>
+        </w:rPr>
+      </w:pPr>
+      <w:r>
+        <w:rPr>
+          <w:rFonts w:cs="Times New Roman"/>
+          <w:szCs w:val="28"/>
+        </w:rPr>
+        <w:t>Рисунок 5. Ошибка преобразования.</w:t>
+      </w:r>
+    </w:p>
+    <w:p>
+      <w:pPr>
         <w:pStyle w:val="3"/>
       </w:pPr>
       <w:r>
@@ -2035,23 +2107,13 @@
           <w:szCs w:val="28"/>
         </w:rPr>
       </w:pPr>
-      <w:proofErr w:type="spellStart"/>
       <w:r>
         <w:rPr>
           <w:rFonts w:ascii="Times New Roman" w:hAnsi="Times New Roman" w:cs="Times New Roman"/>
           <w:sz w:val="28"/>
           <w:szCs w:val="28"/>
         </w:rPr>
-        <w:t>СтрокаД</w:t>
-      </w:r>
-      <w:proofErr w:type="spellEnd"/>
-      <w:r>
-        <w:rPr>
-          <w:rFonts w:ascii="Times New Roman" w:hAnsi="Times New Roman" w:cs="Times New Roman"/>
-          <w:sz w:val="28"/>
-          <w:szCs w:val="28"/>
-        </w:rPr>
-        <w:t xml:space="preserve"> = Строка(Дата1);</w:t>
+        <w:t>СтрокаД = Строка(Дата1);</w:t>
       </w:r>
     </w:p>
     <w:p>
@@ -2072,25 +2134,7 @@
           <w:sz w:val="28"/>
           <w:szCs w:val="28"/>
         </w:rPr>
-        <w:t>Сообщить(</w:t>
-      </w:r>
-      <w:proofErr w:type="spellStart"/>
-      <w:r>
-        <w:rPr>
-          <w:rFonts w:ascii="Times New Roman" w:hAnsi="Times New Roman" w:cs="Times New Roman"/>
-          <w:sz w:val="28"/>
-          <w:szCs w:val="28"/>
-        </w:rPr>
-        <w:t>СтрокаД</w:t>
-      </w:r>
-      <w:proofErr w:type="spellEnd"/>
-      <w:r>
-        <w:rPr>
-          <w:rFonts w:ascii="Times New Roman" w:hAnsi="Times New Roman" w:cs="Times New Roman"/>
-          <w:sz w:val="28"/>
-          <w:szCs w:val="28"/>
-        </w:rPr>
-        <w:t>);</w:t>
+        <w:t>Сообщить(СтрокаД);</w:t>
       </w:r>
     </w:p>
     <w:p>
@@ -2109,7 +2153,21 @@
           <w:sz w:val="28"/>
           <w:szCs w:val="28"/>
         </w:rPr>
-        <w:t>В этом случае у нас выйдет строка в обычном «полном» формате даты.</w:t>
+        <w:t>В этом случае у нас выйдет строка в обычном «полном» формате даты</w:t>
+      </w:r>
+      <w:r>
+        <w:rPr>
+          <w:sz w:val="28"/>
+          <w:szCs w:val="28"/>
+        </w:rPr>
+        <w:t xml:space="preserve"> (Рисунок 6)</w:t>
+      </w:r>
+      <w:r>
+        <w:rPr>
+          <w:sz w:val="28"/>
+          <w:szCs w:val="28"/>
+        </w:rPr>
+        <w:t>.</w:t>
       </w:r>
     </w:p>
     <w:p>
@@ -2146,7 +2204,7 @@
                     </pic:cNvPicPr>
                   </pic:nvPicPr>
                   <pic:blipFill>
-                    <a:blip r:embed="rId13">
+                    <a:blip r:embed="rId12">
                       <a:extLst>
                         <a:ext uri="{28A0092B-C50C-407E-A947-70E740481C1C}">
                           <a14:useLocalDpi xmlns:a14="http://schemas.microsoft.com/office/drawing/2010/main" val="0"/>
@@ -2180,6 +2238,24 @@
     </w:p>
     <w:p>
       <w:pPr>
+        <w:spacing w:after="0" w:line="276" w:lineRule="auto"/>
+        <w:ind w:firstLine="851"/>
+        <w:jc w:val="center"/>
+        <w:rPr>
+          <w:rFonts w:cs="Times New Roman"/>
+          <w:szCs w:val="28"/>
+        </w:rPr>
+      </w:pPr>
+      <w:r>
+        <w:rPr>
+          <w:rFonts w:cs="Times New Roman"/>
+          <w:szCs w:val="28"/>
+        </w:rPr>
+        <w:t>Рисунок 6, Дата в строку.</w:t>
+      </w:r>
+    </w:p>
+    <w:p>
+      <w:pPr>
         <w:pStyle w:val="a7"/>
         <w:spacing w:before="0" w:beforeAutospacing="0" w:after="0" w:afterAutospacing="0" w:line="276" w:lineRule="auto"/>
         <w:ind w:firstLine="851"/>
@@ -2332,23 +2408,13 @@
           <w:szCs w:val="28"/>
         </w:rPr>
       </w:pPr>
-      <w:proofErr w:type="spellStart"/>
       <w:r>
         <w:rPr>
           <w:rFonts w:ascii="Times New Roman" w:hAnsi="Times New Roman" w:cs="Times New Roman"/>
           <w:sz w:val="28"/>
           <w:szCs w:val="28"/>
         </w:rPr>
-        <w:t>СтрокаД</w:t>
-      </w:r>
-      <w:proofErr w:type="spellEnd"/>
-      <w:r>
-        <w:rPr>
-          <w:rFonts w:ascii="Times New Roman" w:hAnsi="Times New Roman" w:cs="Times New Roman"/>
-          <w:sz w:val="28"/>
-          <w:szCs w:val="28"/>
-        </w:rPr>
-        <w:t xml:space="preserve"> = Формат(Дата1,"");</w:t>
+        <w:t>СтрокаД = Формат(Дата1,"");</w:t>
       </w:r>
     </w:p>
     <w:p>
@@ -2369,25 +2435,7 @@
           <w:sz w:val="28"/>
           <w:szCs w:val="28"/>
         </w:rPr>
-        <w:t>Сообщить(</w:t>
-      </w:r>
-      <w:proofErr w:type="spellStart"/>
-      <w:r>
-        <w:rPr>
-          <w:rFonts w:ascii="Times New Roman" w:hAnsi="Times New Roman" w:cs="Times New Roman"/>
-          <w:sz w:val="28"/>
-          <w:szCs w:val="28"/>
-        </w:rPr>
-        <w:t>СтрокаД</w:t>
-      </w:r>
-      <w:proofErr w:type="spellEnd"/>
-      <w:r>
-        <w:rPr>
-          <w:rFonts w:ascii="Times New Roman" w:hAnsi="Times New Roman" w:cs="Times New Roman"/>
-          <w:sz w:val="28"/>
-          <w:szCs w:val="28"/>
-        </w:rPr>
-        <w:t>);</w:t>
+        <w:t>Сообщить(СтрокаД);</w:t>
       </w:r>
     </w:p>
     <w:p>
@@ -2408,13 +2456,14 @@
         </w:rPr>
         <w:t xml:space="preserve">После нужно между кавычками поставить курсор, вызвать контекстное меню, и применить в нем команду </w:t>
       </w:r>
-      <w:hyperlink r:id="rId14" w:tgtFrame="_blank" w:history="1">
+      <w:hyperlink r:id="rId13" w:tgtFrame="_blank" w:history="1">
         <w:r>
           <w:rPr>
             <w:rStyle w:val="a9"/>
             <w:color w:val="auto"/>
             <w:sz w:val="28"/>
             <w:szCs w:val="28"/>
+            <w:u w:val="none"/>
           </w:rPr>
           <w:t>Конструктор форматной строки</w:t>
         </w:r>
@@ -2424,6 +2473,13 @@
           <w:sz w:val="28"/>
           <w:szCs w:val="28"/>
         </w:rPr>
+        <w:t xml:space="preserve"> (Рисунок 7)</w:t>
+      </w:r>
+      <w:r>
+        <w:rPr>
+          <w:sz w:val="28"/>
+          <w:szCs w:val="28"/>
+        </w:rPr>
         <w:t>.</w:t>
       </w:r>
     </w:p>
@@ -2444,9 +2500,9 @@
           <w:szCs w:val="28"/>
         </w:rPr>
         <w:drawing>
-          <wp:inline distT="0" distB="0" distL="0" distR="0" wp14:anchorId="057F7C1D" wp14:editId="4C9D1265">
-            <wp:extent cx="4381500" cy="2882375"/>
-            <wp:effectExtent l="0" t="0" r="0" b="0"/>
+          <wp:inline distT="0" distB="0" distL="0" distR="0" wp14:anchorId="057F7C1D" wp14:editId="342CA212">
+            <wp:extent cx="3609975" cy="2374826"/>
+            <wp:effectExtent l="0" t="0" r="0" b="6985"/>
             <wp:docPr id="1140043181" name="Рисунок 3" descr="Конструктор форматной строки"/>
             <wp:cNvGraphicFramePr>
               <a:graphicFrameLocks xmlns:a="http://schemas.openxmlformats.org/drawingml/2006/main" noChangeAspect="1"/>
@@ -2461,7 +2517,7 @@
                     </pic:cNvPicPr>
                   </pic:nvPicPr>
                   <pic:blipFill>
-                    <a:blip r:embed="rId15">
+                    <a:blip r:embed="rId14">
                       <a:extLst>
                         <a:ext uri="{28A0092B-C50C-407E-A947-70E740481C1C}">
                           <a14:useLocalDpi xmlns:a14="http://schemas.microsoft.com/office/drawing/2010/main" val="0"/>
@@ -2476,7 +2532,7 @@
                   <pic:spPr bwMode="auto">
                     <a:xfrm>
                       <a:off x="0" y="0"/>
-                      <a:ext cx="4386229" cy="2885486"/>
+                      <a:ext cx="3619554" cy="2381127"/>
                     </a:xfrm>
                     <a:prstGeom prst="rect">
                       <a:avLst/>
@@ -2495,6 +2551,24 @@
     </w:p>
     <w:p>
       <w:pPr>
+        <w:spacing w:after="0" w:line="276" w:lineRule="auto"/>
+        <w:ind w:firstLine="851"/>
+        <w:jc w:val="center"/>
+        <w:rPr>
+          <w:rFonts w:cs="Times New Roman"/>
+          <w:szCs w:val="28"/>
+        </w:rPr>
+      </w:pPr>
+      <w:r>
+        <w:rPr>
+          <w:rFonts w:cs="Times New Roman"/>
+          <w:szCs w:val="28"/>
+        </w:rPr>
+        <w:t>Рисунок 7. Конструктор форматной строки.</w:t>
+      </w:r>
+    </w:p>
+    <w:p>
+      <w:pPr>
         <w:pStyle w:val="a7"/>
         <w:spacing w:before="0" w:beforeAutospacing="0" w:after="0" w:afterAutospacing="0" w:line="276" w:lineRule="auto"/>
         <w:ind w:firstLine="851"/>
@@ -2509,7 +2583,36 @@
           <w:sz w:val="28"/>
           <w:szCs w:val="28"/>
         </w:rPr>
-        <w:t>В этом конструкторе на закладке Дата вы можете выбрать удобный вам формат даты.</w:t>
+        <w:lastRenderedPageBreak/>
+        <w:t>В этом конструкторе на закладке Дата мож</w:t>
+      </w:r>
+      <w:r>
+        <w:rPr>
+          <w:sz w:val="28"/>
+          <w:szCs w:val="28"/>
+        </w:rPr>
+        <w:t>но</w:t>
+      </w:r>
+      <w:r>
+        <w:rPr>
+          <w:sz w:val="28"/>
+          <w:szCs w:val="28"/>
+        </w:rPr>
+        <w:t xml:space="preserve"> выбрать удобный формат даты</w:t>
+      </w:r>
+      <w:r>
+        <w:rPr>
+          <w:sz w:val="28"/>
+          <w:szCs w:val="28"/>
+        </w:rPr>
+        <w:t xml:space="preserve"> (Рисунок 8)</w:t>
+      </w:r>
+      <w:r>
+        <w:rPr>
+          <w:sz w:val="28"/>
+          <w:szCs w:val="28"/>
+        </w:rPr>
+        <w:t>.</w:t>
       </w:r>
     </w:p>
     <w:p>
@@ -2528,7 +2631,6 @@
           <w:noProof/>
           <w:szCs w:val="28"/>
         </w:rPr>
-        <w:lastRenderedPageBreak/>
         <w:drawing>
           <wp:inline distT="0" distB="0" distL="0" distR="0" wp14:anchorId="06C90A87" wp14:editId="3EB73B75">
             <wp:extent cx="3457575" cy="3098346"/>
@@ -2547,7 +2649,7 @@
                     </pic:cNvPicPr>
                   </pic:nvPicPr>
                   <pic:blipFill>
-                    <a:blip r:embed="rId16">
+                    <a:blip r:embed="rId15">
                       <a:extLst>
                         <a:ext uri="{28A0092B-C50C-407E-A947-70E740481C1C}">
                           <a14:useLocalDpi xmlns:a14="http://schemas.microsoft.com/office/drawing/2010/main" val="0"/>
@@ -2581,6 +2683,24 @@
     </w:p>
     <w:p>
       <w:pPr>
+        <w:spacing w:after="0" w:line="276" w:lineRule="auto"/>
+        <w:ind w:firstLine="851"/>
+        <w:jc w:val="center"/>
+        <w:rPr>
+          <w:rFonts w:cs="Times New Roman"/>
+          <w:szCs w:val="28"/>
+        </w:rPr>
+      </w:pPr>
+      <w:r>
+        <w:rPr>
+          <w:rFonts w:cs="Times New Roman"/>
+          <w:szCs w:val="28"/>
+        </w:rPr>
+        <w:t>Рисунок 8. Формат даты в конструкторе.</w:t>
+      </w:r>
+    </w:p>
+    <w:p>
+      <w:pPr>
         <w:pStyle w:val="a7"/>
         <w:spacing w:before="0" w:beforeAutospacing="0" w:after="0" w:afterAutospacing="0" w:line="276" w:lineRule="auto"/>
         <w:ind w:firstLine="851"/>
@@ -2631,59 +2751,13 @@
           <w:szCs w:val="28"/>
         </w:rPr>
       </w:pPr>
-      <w:proofErr w:type="spellStart"/>
       <w:r>
         <w:rPr>
           <w:rFonts w:ascii="Times New Roman" w:hAnsi="Times New Roman" w:cs="Times New Roman"/>
           <w:sz w:val="28"/>
           <w:szCs w:val="28"/>
         </w:rPr>
-        <w:t>СтрокаД</w:t>
-      </w:r>
-      <w:proofErr w:type="spellEnd"/>
-      <w:r>
-        <w:rPr>
-          <w:rFonts w:ascii="Times New Roman" w:hAnsi="Times New Roman" w:cs="Times New Roman"/>
-          <w:sz w:val="28"/>
-          <w:szCs w:val="28"/>
-        </w:rPr>
-        <w:t xml:space="preserve"> = Формат(Дата1,"ДФ=</w:t>
-      </w:r>
-      <w:proofErr w:type="spellStart"/>
-      <w:r>
-        <w:rPr>
-          <w:rFonts w:ascii="Times New Roman" w:hAnsi="Times New Roman" w:cs="Times New Roman"/>
-          <w:sz w:val="28"/>
-          <w:szCs w:val="28"/>
-        </w:rPr>
-        <w:t>dd</w:t>
-      </w:r>
-      <w:proofErr w:type="spellEnd"/>
-      <w:r>
-        <w:rPr>
-          <w:rFonts w:ascii="Times New Roman" w:hAnsi="Times New Roman" w:cs="Times New Roman"/>
-          <w:sz w:val="28"/>
-          <w:szCs w:val="28"/>
-        </w:rPr>
-        <w:t>/MM/</w:t>
-      </w:r>
-      <w:proofErr w:type="spellStart"/>
-      <w:r>
-        <w:rPr>
-          <w:rFonts w:ascii="Times New Roman" w:hAnsi="Times New Roman" w:cs="Times New Roman"/>
-          <w:sz w:val="28"/>
-          <w:szCs w:val="28"/>
-        </w:rPr>
-        <w:t>yy</w:t>
-      </w:r>
-      <w:proofErr w:type="spellEnd"/>
-      <w:r>
-        <w:rPr>
-          <w:rFonts w:ascii="Times New Roman" w:hAnsi="Times New Roman" w:cs="Times New Roman"/>
-          <w:sz w:val="28"/>
-          <w:szCs w:val="28"/>
-        </w:rPr>
-        <w:t>");</w:t>
+        <w:t>СтрокаД = Формат(Дата1,"ДФ=dd/MM/yy");</w:t>
       </w:r>
     </w:p>
     <w:p>
@@ -2704,25 +2778,7 @@
           <w:sz w:val="28"/>
           <w:szCs w:val="28"/>
         </w:rPr>
-        <w:t>Сообщить(</w:t>
-      </w:r>
-      <w:proofErr w:type="spellStart"/>
-      <w:r>
-        <w:rPr>
-          <w:rFonts w:ascii="Times New Roman" w:hAnsi="Times New Roman" w:cs="Times New Roman"/>
-          <w:sz w:val="28"/>
-          <w:szCs w:val="28"/>
-        </w:rPr>
-        <w:t>СтрокаД</w:t>
-      </w:r>
-      <w:proofErr w:type="spellEnd"/>
-      <w:r>
-        <w:rPr>
-          <w:rFonts w:ascii="Times New Roman" w:hAnsi="Times New Roman" w:cs="Times New Roman"/>
-          <w:sz w:val="28"/>
-          <w:szCs w:val="28"/>
-        </w:rPr>
-        <w:t>);</w:t>
+        <w:t>Сообщить(СтрокаД);</w:t>
       </w:r>
     </w:p>
     <w:p>
@@ -2757,7 +2813,21 @@
           <w:sz w:val="28"/>
           <w:szCs w:val="28"/>
         </w:rPr>
-        <w:t>, дата будет преобразована в строку в том виде, в каком нам необходимо.</w:t>
+        <w:t>, дата будет преобразована в строку в том виде, в каком нам необходимо</w:t>
+      </w:r>
+      <w:r>
+        <w:rPr>
+          <w:sz w:val="28"/>
+          <w:szCs w:val="28"/>
+        </w:rPr>
+        <w:t xml:space="preserve"> (Рисунок 9)</w:t>
+      </w:r>
+      <w:r>
+        <w:rPr>
+          <w:sz w:val="28"/>
+          <w:szCs w:val="28"/>
+        </w:rPr>
+        <w:t>.</w:t>
       </w:r>
     </w:p>
     <w:p>
@@ -2794,7 +2864,7 @@
                     </pic:cNvPicPr>
                   </pic:nvPicPr>
                   <pic:blipFill>
-                    <a:blip r:embed="rId17">
+                    <a:blip r:embed="rId16">
                       <a:extLst>
                         <a:ext uri="{28A0092B-C50C-407E-A947-70E740481C1C}">
                           <a14:useLocalDpi xmlns:a14="http://schemas.microsoft.com/office/drawing/2010/main" val="0"/>
@@ -2828,6 +2898,24 @@
     </w:p>
     <w:p>
       <w:pPr>
+        <w:spacing w:after="0" w:line="276" w:lineRule="auto"/>
+        <w:ind w:firstLine="851"/>
+        <w:jc w:val="center"/>
+        <w:rPr>
+          <w:rFonts w:cs="Times New Roman"/>
+          <w:szCs w:val="28"/>
+        </w:rPr>
+      </w:pPr>
+      <w:r>
+        <w:rPr>
+          <w:rFonts w:cs="Times New Roman"/>
+          <w:szCs w:val="28"/>
+        </w:rPr>
+        <w:t>Рисунок 9. Результат работы форматной строки.</w:t>
+      </w:r>
+    </w:p>
+    <w:p>
+      <w:pPr>
         <w:pStyle w:val="a5"/>
         <w:spacing w:after="0"/>
         <w:ind w:left="0" w:firstLine="851"/>
@@ -2877,18 +2965,932 @@
     </w:p>
     <w:p>
       <w:pPr>
+        <w:pStyle w:val="a7"/>
+        <w:spacing w:before="0" w:beforeAutospacing="0" w:after="0" w:afterAutospacing="0"/>
+        <w:ind w:firstLine="851"/>
+        <w:jc w:val="both"/>
+        <w:rPr>
+          <w:sz w:val="28"/>
+          <w:szCs w:val="28"/>
+        </w:rPr>
+      </w:pPr>
+      <w:r>
+        <w:rPr>
+          <w:rStyle w:val="a8"/>
+          <w:rFonts w:eastAsia="Calibri"/>
+          <w:sz w:val="28"/>
+          <w:szCs w:val="28"/>
+        </w:rPr>
+        <w:t>Документы</w:t>
+      </w:r>
+      <w:r>
+        <w:rPr>
+          <w:sz w:val="28"/>
+          <w:szCs w:val="28"/>
+        </w:rPr>
+        <w:t> — это </w:t>
+      </w:r>
+      <w:r>
+        <w:rPr>
+          <w:rFonts w:eastAsia="Batang"/>
+          <w:sz w:val="28"/>
+          <w:szCs w:val="28"/>
+        </w:rPr>
+        <w:t>прикладные объекты конфигурации</w:t>
+      </w:r>
+      <w:r>
+        <w:rPr>
+          <w:sz w:val="28"/>
+          <w:szCs w:val="28"/>
+        </w:rPr>
+        <w:t xml:space="preserve">. Они позволяют хранить в прикладном решении информацию о совершенных хозяйственных операциях или о событиях, произошедших в «жизни» предприятия вообще. Это могут быть, например, приходные накладные, приказы о приеме на работу, счета, платежные поручения и т. д. </w:t>
+      </w:r>
+    </w:p>
+    <w:p>
+      <w:pPr>
+        <w:spacing w:after="0"/>
+      </w:pPr>
+      <w:r>
+        <w:t>Структура документа</w:t>
+      </w:r>
+    </w:p>
+    <w:p>
+      <w:pPr>
+        <w:pStyle w:val="a7"/>
+        <w:spacing w:before="0" w:beforeAutospacing="0" w:after="0" w:afterAutospacing="0"/>
+        <w:ind w:firstLine="851"/>
+        <w:jc w:val="both"/>
+        <w:rPr>
+          <w:sz w:val="28"/>
+          <w:szCs w:val="28"/>
+        </w:rPr>
+      </w:pPr>
+      <w:r>
+        <w:rPr>
+          <w:sz w:val="28"/>
+          <w:szCs w:val="28"/>
+        </w:rPr>
+        <w:t xml:space="preserve">Каждый документ характеризуется номером, датой и временем. Система поддерживает режим автоматической нумерации документов, при котором она самостоятельно может генерировать номер для нового документа. </w:t>
+      </w:r>
+      <w:r>
+        <w:rPr>
+          <w:sz w:val="28"/>
+          <w:szCs w:val="28"/>
+        </w:rPr>
+        <w:t>Кроме этого,</w:t>
+      </w:r>
+      <w:r>
+        <w:rPr>
+          <w:sz w:val="28"/>
+          <w:szCs w:val="28"/>
+        </w:rPr>
+        <w:t xml:space="preserve"> система позволяет осуществлять контроль уникальности номеров документов, не разрешая создавать документы с одинаковыми номерами</w:t>
+      </w:r>
+      <w:r>
+        <w:rPr>
+          <w:sz w:val="28"/>
+          <w:szCs w:val="28"/>
+        </w:rPr>
+        <w:t xml:space="preserve"> (Рисунок 10).</w:t>
+      </w:r>
+      <w:r>
+        <w:rPr>
+          <w:sz w:val="28"/>
+          <w:szCs w:val="28"/>
+        </w:rPr>
+        <w:t xml:space="preserve"> </w:t>
+      </w:r>
+    </w:p>
+    <w:p>
+      <w:pPr>
+        <w:pStyle w:val="a7"/>
+        <w:spacing w:before="0" w:beforeAutospacing="0" w:after="0" w:afterAutospacing="0"/>
+        <w:ind w:firstLine="851"/>
+        <w:jc w:val="both"/>
+        <w:rPr>
+          <w:sz w:val="28"/>
+          <w:szCs w:val="28"/>
+        </w:rPr>
+      </w:pPr>
+    </w:p>
+    <w:p>
+      <w:pPr>
+        <w:pStyle w:val="a7"/>
+        <w:spacing w:before="0" w:beforeAutospacing="0" w:after="0" w:afterAutospacing="0"/>
+        <w:ind w:firstLine="851"/>
+        <w:jc w:val="center"/>
+        <w:rPr>
+          <w:sz w:val="28"/>
+          <w:szCs w:val="28"/>
+        </w:rPr>
+      </w:pPr>
+      <w:r>
+        <w:rPr>
+          <w:noProof/>
+          <w:sz w:val="28"/>
+          <w:szCs w:val="28"/>
+        </w:rPr>
+        <w:drawing>
+          <wp:inline distT="0" distB="0" distL="0" distR="0" wp14:anchorId="15B123FE" wp14:editId="17F36FF0">
+            <wp:extent cx="4686300" cy="4286250"/>
+            <wp:effectExtent l="0" t="0" r="0" b="0"/>
+            <wp:docPr id="1945327174" name="Рисунок 14" descr="Документы"/>
+            <wp:cNvGraphicFramePr>
+              <a:graphicFrameLocks xmlns:a="http://schemas.openxmlformats.org/drawingml/2006/main" noChangeAspect="1"/>
+            </wp:cNvGraphicFramePr>
+            <a:graphic xmlns:a="http://schemas.openxmlformats.org/drawingml/2006/main">
+              <a:graphicData uri="http://schemas.openxmlformats.org/drawingml/2006/picture">
+                <pic:pic xmlns:pic="http://schemas.openxmlformats.org/drawingml/2006/picture">
+                  <pic:nvPicPr>
+                    <pic:cNvPr id="0" name="Picture 19" descr="Документы"/>
+                    <pic:cNvPicPr>
+                      <a:picLocks noChangeAspect="1" noChangeArrowheads="1"/>
+                    </pic:cNvPicPr>
+                  </pic:nvPicPr>
+                  <pic:blipFill>
+                    <a:blip r:embed="rId17">
+                      <a:extLst>
+                        <a:ext uri="{28A0092B-C50C-407E-A947-70E740481C1C}">
+                          <a14:useLocalDpi xmlns:a14="http://schemas.microsoft.com/office/drawing/2010/main" val="0"/>
+                        </a:ext>
+                      </a:extLst>
+                    </a:blip>
+                    <a:srcRect/>
+                    <a:stretch>
+                      <a:fillRect/>
+                    </a:stretch>
+                  </pic:blipFill>
+                  <pic:spPr bwMode="auto">
+                    <a:xfrm>
+                      <a:off x="0" y="0"/>
+                      <a:ext cx="4686300" cy="4286250"/>
+                    </a:xfrm>
+                    <a:prstGeom prst="rect">
+                      <a:avLst/>
+                    </a:prstGeom>
+                    <a:noFill/>
+                    <a:ln>
+                      <a:noFill/>
+                    </a:ln>
+                  </pic:spPr>
+                </pic:pic>
+              </a:graphicData>
+            </a:graphic>
+          </wp:inline>
+        </w:drawing>
+      </w:r>
+    </w:p>
+    <w:p>
+      <w:pPr>
+        <w:pStyle w:val="a7"/>
+        <w:spacing w:before="0" w:beforeAutospacing="0" w:after="0" w:afterAutospacing="0"/>
+        <w:ind w:firstLine="851"/>
+        <w:jc w:val="center"/>
+        <w:rPr>
+          <w:sz w:val="28"/>
+          <w:szCs w:val="28"/>
+        </w:rPr>
+      </w:pPr>
+      <w:r>
+        <w:rPr>
+          <w:sz w:val="28"/>
+          <w:szCs w:val="28"/>
+        </w:rPr>
+        <w:t>Рисунок 10. Автонумерация документа.</w:t>
+      </w:r>
+    </w:p>
+    <w:p>
+      <w:pPr>
+        <w:pStyle w:val="a7"/>
+        <w:spacing w:before="0" w:beforeAutospacing="0" w:after="0" w:afterAutospacing="0"/>
+        <w:ind w:firstLine="851"/>
+        <w:jc w:val="center"/>
+        <w:rPr>
+          <w:sz w:val="28"/>
+          <w:szCs w:val="28"/>
+        </w:rPr>
+      </w:pPr>
+    </w:p>
+    <w:p>
+      <w:pPr>
+        <w:pStyle w:val="a7"/>
+        <w:spacing w:before="0" w:beforeAutospacing="0" w:after="0" w:afterAutospacing="0"/>
+        <w:ind w:firstLine="851"/>
+        <w:jc w:val="both"/>
+        <w:rPr>
+          <w:sz w:val="28"/>
+          <w:szCs w:val="28"/>
+        </w:rPr>
+      </w:pPr>
+      <w:r>
+        <w:rPr>
+          <w:sz w:val="28"/>
+          <w:szCs w:val="28"/>
+        </w:rPr>
+        <w:t xml:space="preserve">Система автоматически поддерживает режим, при котором уникальность номеров и автоматическая нумерация могут выполняться в пределах определенного периода (день, месяц, квартал, год). Например, если периодичность установлена год, то с нового года система опять начнет нумерацию указанных документов с 1. </w:t>
+      </w:r>
+    </w:p>
+    <w:p>
+      <w:pPr>
+        <w:pStyle w:val="a7"/>
+        <w:spacing w:before="0" w:beforeAutospacing="0" w:after="0" w:afterAutospacing="0"/>
+        <w:ind w:firstLine="851"/>
+        <w:jc w:val="both"/>
+        <w:rPr>
+          <w:sz w:val="28"/>
+          <w:szCs w:val="28"/>
+        </w:rPr>
+      </w:pPr>
+      <w:r>
+        <w:rPr>
+          <w:sz w:val="28"/>
+          <w:szCs w:val="28"/>
+        </w:rPr>
+        <w:lastRenderedPageBreak/>
+        <w:t xml:space="preserve">Важными характеристиками документа являются дата и время. Они позволяют установить строгую временную последовательность совершения операций. Таким образом, документы могут отличаться друг от друга не только номером, но и своим положением на временной оси. В результате всегда можно сказать, какая из двух операций была совершена раньше. </w:t>
+      </w:r>
+    </w:p>
+    <w:p>
+      <w:pPr>
+        <w:pStyle w:val="a7"/>
+        <w:spacing w:before="0" w:beforeAutospacing="0" w:after="0" w:afterAutospacing="0"/>
+        <w:ind w:firstLine="851"/>
+        <w:jc w:val="both"/>
+        <w:rPr>
+          <w:sz w:val="28"/>
+          <w:szCs w:val="28"/>
+        </w:rPr>
+      </w:pPr>
+      <w:r>
+        <w:rPr>
+          <w:sz w:val="28"/>
+          <w:szCs w:val="28"/>
+        </w:rPr>
+        <w:t>Помимо номера, даты и времени, каждый документ, как правило, содержит некоторую дополнительную информацию, которая подробно описывает этот документ. Например, для документа </w:t>
+      </w:r>
+      <w:r>
+        <w:rPr>
+          <w:rStyle w:val="a8"/>
+          <w:rFonts w:eastAsia="Calibri"/>
+          <w:sz w:val="28"/>
+          <w:szCs w:val="28"/>
+        </w:rPr>
+        <w:t>Поступление товаров и услуг</w:t>
+      </w:r>
+      <w:r>
+        <w:rPr>
+          <w:sz w:val="28"/>
+          <w:szCs w:val="28"/>
+        </w:rPr>
+        <w:t> это может быть информация о поставщике товаров (контрагенте), складе, на который приходуются товары и т. п. Набор такой информации является одинаковым для всех документов конкретного вида, и для ее хранения служат реквизиты документа</w:t>
+      </w:r>
+      <w:r>
+        <w:rPr>
+          <w:sz w:val="28"/>
+          <w:szCs w:val="28"/>
+        </w:rPr>
+        <w:t xml:space="preserve"> (Рисунок 11)</w:t>
+      </w:r>
+      <w:r>
+        <w:rPr>
+          <w:sz w:val="28"/>
+          <w:szCs w:val="28"/>
+        </w:rPr>
+        <w:t xml:space="preserve">: </w:t>
+      </w:r>
+    </w:p>
+    <w:p>
+      <w:pPr>
+        <w:pStyle w:val="a7"/>
+        <w:spacing w:before="0" w:beforeAutospacing="0" w:after="0" w:afterAutospacing="0"/>
+        <w:ind w:firstLine="851"/>
+        <w:jc w:val="both"/>
+        <w:rPr>
+          <w:sz w:val="28"/>
+          <w:szCs w:val="28"/>
+        </w:rPr>
+      </w:pPr>
+    </w:p>
+    <w:p>
+      <w:pPr>
+        <w:pStyle w:val="a7"/>
+        <w:spacing w:before="0" w:beforeAutospacing="0" w:after="0" w:afterAutospacing="0"/>
+        <w:ind w:firstLine="851"/>
+        <w:jc w:val="center"/>
+        <w:rPr>
+          <w:sz w:val="28"/>
+          <w:szCs w:val="28"/>
+        </w:rPr>
+      </w:pPr>
+      <w:r>
+        <w:rPr>
+          <w:noProof/>
+          <w:sz w:val="28"/>
+          <w:szCs w:val="28"/>
+        </w:rPr>
+        <w:drawing>
+          <wp:inline distT="0" distB="0" distL="0" distR="0" wp14:anchorId="47BE72E2" wp14:editId="522CA8AA">
+            <wp:extent cx="3400425" cy="6086475"/>
+            <wp:effectExtent l="0" t="0" r="9525" b="9525"/>
+            <wp:docPr id="1020537658" name="Рисунок 13" descr="Документы"/>
+            <wp:cNvGraphicFramePr>
+              <a:graphicFrameLocks xmlns:a="http://schemas.openxmlformats.org/drawingml/2006/main" noChangeAspect="1"/>
+            </wp:cNvGraphicFramePr>
+            <a:graphic xmlns:a="http://schemas.openxmlformats.org/drawingml/2006/main">
+              <a:graphicData uri="http://schemas.openxmlformats.org/drawingml/2006/picture">
+                <pic:pic xmlns:pic="http://schemas.openxmlformats.org/drawingml/2006/picture">
+                  <pic:nvPicPr>
+                    <pic:cNvPr id="0" name="Picture 20" descr="Документы"/>
+                    <pic:cNvPicPr>
+                      <a:picLocks noChangeAspect="1" noChangeArrowheads="1"/>
+                    </pic:cNvPicPr>
+                  </pic:nvPicPr>
+                  <pic:blipFill>
+                    <a:blip r:embed="rId18">
+                      <a:extLst>
+                        <a:ext uri="{28A0092B-C50C-407E-A947-70E740481C1C}">
+                          <a14:useLocalDpi xmlns:a14="http://schemas.microsoft.com/office/drawing/2010/main" val="0"/>
+                        </a:ext>
+                      </a:extLst>
+                    </a:blip>
+                    <a:srcRect/>
+                    <a:stretch>
+                      <a:fillRect/>
+                    </a:stretch>
+                  </pic:blipFill>
+                  <pic:spPr bwMode="auto">
+                    <a:xfrm>
+                      <a:off x="0" y="0"/>
+                      <a:ext cx="3400425" cy="6086475"/>
+                    </a:xfrm>
+                    <a:prstGeom prst="rect">
+                      <a:avLst/>
+                    </a:prstGeom>
+                    <a:noFill/>
+                    <a:ln>
+                      <a:noFill/>
+                    </a:ln>
+                  </pic:spPr>
+                </pic:pic>
+              </a:graphicData>
+            </a:graphic>
+          </wp:inline>
+        </w:drawing>
+      </w:r>
+    </w:p>
+    <w:p>
+      <w:pPr>
+        <w:pStyle w:val="a7"/>
+        <w:spacing w:before="0" w:beforeAutospacing="0" w:after="0" w:afterAutospacing="0"/>
+        <w:ind w:firstLine="851"/>
+        <w:jc w:val="center"/>
+        <w:rPr>
+          <w:sz w:val="28"/>
+          <w:szCs w:val="28"/>
+        </w:rPr>
+      </w:pPr>
+      <w:r>
+        <w:rPr>
+          <w:sz w:val="28"/>
+          <w:szCs w:val="28"/>
+        </w:rPr>
+        <w:t>Рисунок 11. Реквизиты документа.</w:t>
+      </w:r>
+    </w:p>
+    <w:p>
+      <w:pPr>
+        <w:pStyle w:val="a7"/>
+        <w:spacing w:before="0" w:beforeAutospacing="0" w:after="0" w:afterAutospacing="0"/>
+        <w:ind w:firstLine="851"/>
+        <w:jc w:val="both"/>
+        <w:rPr>
+          <w:sz w:val="28"/>
+          <w:szCs w:val="28"/>
+        </w:rPr>
+      </w:pPr>
+      <w:r>
+        <w:rPr>
+          <w:sz w:val="28"/>
+          <w:szCs w:val="28"/>
+        </w:rPr>
+        <w:lastRenderedPageBreak/>
+        <w:t>Кроме этого, каждый документ может содержать некоторый набор информации, которая одинакова по своей структуре, но различна по количеству, для разных документов. Например, для документа </w:t>
+      </w:r>
+      <w:r>
+        <w:rPr>
+          <w:rStyle w:val="a8"/>
+          <w:rFonts w:eastAsia="Calibri"/>
+          <w:sz w:val="28"/>
+          <w:szCs w:val="28"/>
+        </w:rPr>
+        <w:t>Поступление товаров и услуг</w:t>
+      </w:r>
+      <w:r>
+        <w:rPr>
+          <w:sz w:val="28"/>
+          <w:szCs w:val="28"/>
+        </w:rPr>
+        <w:t> это может быть информация о товарах, поступивших на предприятие (наименование, количество, и т. д.), серийных номерах и возвратной таре. Для хранения подобных данных служат табличные части документа</w:t>
+      </w:r>
+      <w:r>
+        <w:rPr>
+          <w:sz w:val="28"/>
+          <w:szCs w:val="28"/>
+        </w:rPr>
+        <w:t xml:space="preserve"> (Рисунок 12)</w:t>
+      </w:r>
+      <w:r>
+        <w:rPr>
+          <w:sz w:val="28"/>
+          <w:szCs w:val="28"/>
+        </w:rPr>
+        <w:t xml:space="preserve">: </w:t>
+      </w:r>
+    </w:p>
+    <w:p>
+      <w:pPr>
+        <w:pStyle w:val="a7"/>
+        <w:spacing w:before="0" w:beforeAutospacing="0" w:after="0" w:afterAutospacing="0"/>
+        <w:ind w:firstLine="851"/>
+        <w:jc w:val="both"/>
+        <w:rPr>
+          <w:sz w:val="28"/>
+          <w:szCs w:val="28"/>
+        </w:rPr>
+      </w:pPr>
+    </w:p>
+    <w:p>
+      <w:pPr>
+        <w:pStyle w:val="a7"/>
+        <w:spacing w:before="0" w:beforeAutospacing="0" w:after="0" w:afterAutospacing="0"/>
+        <w:ind w:firstLine="851"/>
+        <w:jc w:val="center"/>
+        <w:rPr>
+          <w:sz w:val="28"/>
+          <w:szCs w:val="28"/>
+        </w:rPr>
+      </w:pPr>
+      <w:r>
+        <w:rPr>
+          <w:noProof/>
+          <w:sz w:val="28"/>
+          <w:szCs w:val="28"/>
+        </w:rPr>
+        <w:drawing>
+          <wp:inline distT="0" distB="0" distL="0" distR="0" wp14:anchorId="704A1700" wp14:editId="43654577">
+            <wp:extent cx="3400425" cy="3724275"/>
+            <wp:effectExtent l="0" t="0" r="9525" b="9525"/>
+            <wp:docPr id="1271292968" name="Рисунок 12" descr="Документы"/>
+            <wp:cNvGraphicFramePr>
+              <a:graphicFrameLocks xmlns:a="http://schemas.openxmlformats.org/drawingml/2006/main" noChangeAspect="1"/>
+            </wp:cNvGraphicFramePr>
+            <a:graphic xmlns:a="http://schemas.openxmlformats.org/drawingml/2006/main">
+              <a:graphicData uri="http://schemas.openxmlformats.org/drawingml/2006/picture">
+                <pic:pic xmlns:pic="http://schemas.openxmlformats.org/drawingml/2006/picture">
+                  <pic:nvPicPr>
+                    <pic:cNvPr id="0" name="Picture 21" descr="Документы"/>
+                    <pic:cNvPicPr>
+                      <a:picLocks noChangeAspect="1" noChangeArrowheads="1"/>
+                    </pic:cNvPicPr>
+                  </pic:nvPicPr>
+                  <pic:blipFill>
+                    <a:blip r:embed="rId19">
+                      <a:extLst>
+                        <a:ext uri="{28A0092B-C50C-407E-A947-70E740481C1C}">
+                          <a14:useLocalDpi xmlns:a14="http://schemas.microsoft.com/office/drawing/2010/main" val="0"/>
+                        </a:ext>
+                      </a:extLst>
+                    </a:blip>
+                    <a:srcRect/>
+                    <a:stretch>
+                      <a:fillRect/>
+                    </a:stretch>
+                  </pic:blipFill>
+                  <pic:spPr bwMode="auto">
+                    <a:xfrm>
+                      <a:off x="0" y="0"/>
+                      <a:ext cx="3400425" cy="3724275"/>
+                    </a:xfrm>
+                    <a:prstGeom prst="rect">
+                      <a:avLst/>
+                    </a:prstGeom>
+                    <a:noFill/>
+                    <a:ln>
+                      <a:noFill/>
+                    </a:ln>
+                  </pic:spPr>
+                </pic:pic>
+              </a:graphicData>
+            </a:graphic>
+          </wp:inline>
+        </w:drawing>
+      </w:r>
+    </w:p>
+    <w:p>
+      <w:pPr>
+        <w:pStyle w:val="a7"/>
+        <w:spacing w:before="0" w:beforeAutospacing="0" w:after="0" w:afterAutospacing="0"/>
+        <w:ind w:firstLine="851"/>
+        <w:jc w:val="center"/>
+        <w:rPr>
+          <w:sz w:val="28"/>
+          <w:szCs w:val="28"/>
+        </w:rPr>
+      </w:pPr>
+      <w:r>
+        <w:rPr>
+          <w:sz w:val="28"/>
+          <w:szCs w:val="28"/>
+        </w:rPr>
+        <w:t>Рисунок 12. Табличная часть документа.</w:t>
+      </w:r>
+    </w:p>
+    <w:p>
+      <w:pPr>
+        <w:pStyle w:val="a7"/>
+        <w:spacing w:before="0" w:beforeAutospacing="0" w:after="0" w:afterAutospacing="0"/>
+        <w:ind w:firstLine="851"/>
+        <w:jc w:val="center"/>
+        <w:rPr>
+          <w:sz w:val="28"/>
+          <w:szCs w:val="28"/>
+        </w:rPr>
+      </w:pPr>
+    </w:p>
+    <w:p>
+      <w:pPr>
+        <w:pStyle w:val="2"/>
+        <w:spacing w:before="0" w:after="0"/>
+        <w:ind w:firstLine="851"/>
+        <w:rPr>
+          <w:szCs w:val="28"/>
+        </w:rPr>
+      </w:pPr>
+      <w:r>
+        <w:rPr>
+          <w:szCs w:val="28"/>
+        </w:rPr>
+        <w:t>Проведение документа</w:t>
+      </w:r>
+    </w:p>
+    <w:p>
+      <w:pPr>
+        <w:pStyle w:val="a7"/>
+        <w:spacing w:before="0" w:beforeAutospacing="0" w:after="0" w:afterAutospacing="0"/>
+        <w:ind w:firstLine="851"/>
+        <w:jc w:val="both"/>
+        <w:rPr>
+          <w:sz w:val="28"/>
+          <w:szCs w:val="28"/>
+        </w:rPr>
+      </w:pPr>
+      <w:r>
+        <w:rPr>
+          <w:sz w:val="28"/>
+          <w:szCs w:val="28"/>
+        </w:rPr>
+        <w:t xml:space="preserve">Важным свойством документа является возможность его проведения. Если документ проводится, то он может изменить состояние тех или иных учитываемых данных. Если же документ не является «проводимым» это значит, что событие, которое он отражает, не влияет на состояние учета, который ведется в данном прикладном решении. </w:t>
+      </w:r>
+    </w:p>
+    <w:p>
+      <w:pPr>
+        <w:pStyle w:val="a7"/>
+        <w:spacing w:before="0" w:beforeAutospacing="0" w:after="0" w:afterAutospacing="0"/>
+        <w:ind w:firstLine="851"/>
+        <w:jc w:val="both"/>
+        <w:rPr>
+          <w:sz w:val="28"/>
+          <w:szCs w:val="28"/>
+        </w:rPr>
+      </w:pPr>
+      <w:r>
+        <w:rPr>
+          <w:sz w:val="28"/>
+          <w:szCs w:val="28"/>
+        </w:rPr>
+        <w:t>Например, документ </w:t>
+      </w:r>
+      <w:r>
+        <w:rPr>
+          <w:rStyle w:val="a8"/>
+          <w:rFonts w:eastAsia="Calibri"/>
+          <w:sz w:val="28"/>
+          <w:szCs w:val="28"/>
+        </w:rPr>
+        <w:t>Поступление товаров и услуг</w:t>
+      </w:r>
+      <w:r>
+        <w:rPr>
+          <w:sz w:val="28"/>
+          <w:szCs w:val="28"/>
+        </w:rPr>
+        <w:t> при своем проведении может вносить изменения в состояние расчетов с поставщиками, в учет остатков товаров, в состояние заказов покупателей и другие учетные данные</w:t>
+      </w:r>
+      <w:r>
+        <w:rPr>
+          <w:sz w:val="28"/>
+          <w:szCs w:val="28"/>
+        </w:rPr>
+        <w:t xml:space="preserve"> (Рисунок 13)</w:t>
+      </w:r>
+      <w:r>
+        <w:rPr>
+          <w:sz w:val="28"/>
+          <w:szCs w:val="28"/>
+        </w:rPr>
+        <w:t xml:space="preserve">: </w:t>
+      </w:r>
+    </w:p>
+    <w:p>
+      <w:pPr>
+        <w:pStyle w:val="a7"/>
+        <w:spacing w:before="0" w:beforeAutospacing="0" w:after="0" w:afterAutospacing="0"/>
+        <w:ind w:firstLine="851"/>
+        <w:jc w:val="center"/>
+        <w:rPr>
+          <w:sz w:val="28"/>
+          <w:szCs w:val="28"/>
+        </w:rPr>
+      </w:pPr>
+      <w:r>
+        <w:rPr>
+          <w:noProof/>
+          <w:sz w:val="28"/>
+          <w:szCs w:val="28"/>
+        </w:rPr>
+        <w:lastRenderedPageBreak/>
+        <w:drawing>
+          <wp:inline distT="0" distB="0" distL="0" distR="0" wp14:anchorId="65613F1A" wp14:editId="53F430EB">
+            <wp:extent cx="4686300" cy="5943600"/>
+            <wp:effectExtent l="0" t="0" r="0" b="0"/>
+            <wp:docPr id="1806122296" name="Рисунок 11" descr="Документы"/>
+            <wp:cNvGraphicFramePr>
+              <a:graphicFrameLocks xmlns:a="http://schemas.openxmlformats.org/drawingml/2006/main" noChangeAspect="1"/>
+            </wp:cNvGraphicFramePr>
+            <a:graphic xmlns:a="http://schemas.openxmlformats.org/drawingml/2006/main">
+              <a:graphicData uri="http://schemas.openxmlformats.org/drawingml/2006/picture">
+                <pic:pic xmlns:pic="http://schemas.openxmlformats.org/drawingml/2006/picture">
+                  <pic:nvPicPr>
+                    <pic:cNvPr id="0" name="Picture 22" descr="Документы"/>
+                    <pic:cNvPicPr>
+                      <a:picLocks noChangeAspect="1" noChangeArrowheads="1"/>
+                    </pic:cNvPicPr>
+                  </pic:nvPicPr>
+                  <pic:blipFill>
+                    <a:blip r:embed="rId20">
+                      <a:extLst>
+                        <a:ext uri="{28A0092B-C50C-407E-A947-70E740481C1C}">
+                          <a14:useLocalDpi xmlns:a14="http://schemas.microsoft.com/office/drawing/2010/main" val="0"/>
+                        </a:ext>
+                      </a:extLst>
+                    </a:blip>
+                    <a:srcRect/>
+                    <a:stretch>
+                      <a:fillRect/>
+                    </a:stretch>
+                  </pic:blipFill>
+                  <pic:spPr bwMode="auto">
+                    <a:xfrm>
+                      <a:off x="0" y="0"/>
+                      <a:ext cx="4686300" cy="5943600"/>
+                    </a:xfrm>
+                    <a:prstGeom prst="rect">
+                      <a:avLst/>
+                    </a:prstGeom>
+                    <a:noFill/>
+                    <a:ln>
+                      <a:noFill/>
+                    </a:ln>
+                  </pic:spPr>
+                </pic:pic>
+              </a:graphicData>
+            </a:graphic>
+          </wp:inline>
+        </w:drawing>
+      </w:r>
+    </w:p>
+    <w:p>
+      <w:pPr>
+        <w:pStyle w:val="a7"/>
+        <w:spacing w:before="0" w:beforeAutospacing="0" w:after="0" w:afterAutospacing="0"/>
+        <w:ind w:firstLine="851"/>
+        <w:jc w:val="center"/>
+        <w:rPr>
+          <w:sz w:val="28"/>
+          <w:szCs w:val="28"/>
+        </w:rPr>
+      </w:pPr>
+      <w:r>
+        <w:rPr>
+          <w:sz w:val="28"/>
+          <w:szCs w:val="28"/>
+        </w:rPr>
+        <w:t>Рисунок 13. Другие учетные данные.</w:t>
+      </w:r>
+    </w:p>
+    <w:p>
+      <w:pPr>
+        <w:pStyle w:val="a7"/>
+        <w:spacing w:before="0" w:beforeAutospacing="0" w:after="0" w:afterAutospacing="0"/>
+        <w:ind w:firstLine="851"/>
+        <w:jc w:val="center"/>
+        <w:rPr>
+          <w:sz w:val="28"/>
+          <w:szCs w:val="28"/>
+        </w:rPr>
+      </w:pPr>
+    </w:p>
+    <w:p>
+      <w:pPr>
+        <w:pStyle w:val="a7"/>
+        <w:spacing w:before="0" w:beforeAutospacing="0" w:after="0" w:afterAutospacing="0"/>
+        <w:ind w:firstLine="851"/>
+        <w:jc w:val="both"/>
+        <w:rPr>
+          <w:sz w:val="28"/>
+          <w:szCs w:val="28"/>
+        </w:rPr>
+      </w:pPr>
+      <w:r>
+        <w:rPr>
+          <w:sz w:val="28"/>
+          <w:szCs w:val="28"/>
+        </w:rPr>
+        <w:t>Для документа </w:t>
+      </w:r>
+      <w:r>
+        <w:rPr>
+          <w:rStyle w:val="a8"/>
+          <w:rFonts w:eastAsia="Calibri"/>
+          <w:sz w:val="28"/>
+          <w:szCs w:val="28"/>
+        </w:rPr>
+        <w:t>Коммерческое предложение контрагенту</w:t>
+      </w:r>
+      <w:r>
+        <w:rPr>
+          <w:sz w:val="28"/>
+          <w:szCs w:val="28"/>
+        </w:rPr>
+        <w:t> напротив, проведение может быть запрещено, потому что этот документ никак не влияет на состояние учета</w:t>
+      </w:r>
+      <w:r>
+        <w:rPr>
+          <w:sz w:val="28"/>
+          <w:szCs w:val="28"/>
+        </w:rPr>
+        <w:t xml:space="preserve"> (Рисунок 14)</w:t>
+      </w:r>
+      <w:r>
+        <w:rPr>
+          <w:sz w:val="28"/>
+          <w:szCs w:val="28"/>
+        </w:rPr>
+        <w:t xml:space="preserve">: </w:t>
+      </w:r>
+    </w:p>
+    <w:p>
+      <w:pPr>
+        <w:pStyle w:val="a7"/>
+        <w:spacing w:before="0" w:beforeAutospacing="0" w:after="0" w:afterAutospacing="0"/>
+        <w:ind w:firstLine="851"/>
+        <w:jc w:val="center"/>
+        <w:rPr>
+          <w:sz w:val="28"/>
+          <w:szCs w:val="28"/>
+        </w:rPr>
+      </w:pPr>
+      <w:r>
+        <w:rPr>
+          <w:noProof/>
+          <w:sz w:val="28"/>
+          <w:szCs w:val="28"/>
+        </w:rPr>
+        <w:lastRenderedPageBreak/>
+        <w:drawing>
+          <wp:inline distT="0" distB="0" distL="0" distR="0" wp14:anchorId="5EBEBC0F" wp14:editId="50358A77">
+            <wp:extent cx="4686300" cy="4286250"/>
+            <wp:effectExtent l="0" t="0" r="0" b="0"/>
+            <wp:docPr id="124092546" name="Рисунок 10" descr="Документы"/>
+            <wp:cNvGraphicFramePr>
+              <a:graphicFrameLocks xmlns:a="http://schemas.openxmlformats.org/drawingml/2006/main" noChangeAspect="1"/>
+            </wp:cNvGraphicFramePr>
+            <a:graphic xmlns:a="http://schemas.openxmlformats.org/drawingml/2006/main">
+              <a:graphicData uri="http://schemas.openxmlformats.org/drawingml/2006/picture">
+                <pic:pic xmlns:pic="http://schemas.openxmlformats.org/drawingml/2006/picture">
+                  <pic:nvPicPr>
+                    <pic:cNvPr id="0" name="Picture 23" descr="Документы"/>
+                    <pic:cNvPicPr>
+                      <a:picLocks noChangeAspect="1" noChangeArrowheads="1"/>
+                    </pic:cNvPicPr>
+                  </pic:nvPicPr>
+                  <pic:blipFill>
+                    <a:blip r:embed="rId21">
+                      <a:extLst>
+                        <a:ext uri="{28A0092B-C50C-407E-A947-70E740481C1C}">
+                          <a14:useLocalDpi xmlns:a14="http://schemas.microsoft.com/office/drawing/2010/main" val="0"/>
+                        </a:ext>
+                      </a:extLst>
+                    </a:blip>
+                    <a:srcRect/>
+                    <a:stretch>
+                      <a:fillRect/>
+                    </a:stretch>
+                  </pic:blipFill>
+                  <pic:spPr bwMode="auto">
+                    <a:xfrm>
+                      <a:off x="0" y="0"/>
+                      <a:ext cx="4686300" cy="4286250"/>
+                    </a:xfrm>
+                    <a:prstGeom prst="rect">
+                      <a:avLst/>
+                    </a:prstGeom>
+                    <a:noFill/>
+                    <a:ln>
+                      <a:noFill/>
+                    </a:ln>
+                  </pic:spPr>
+                </pic:pic>
+              </a:graphicData>
+            </a:graphic>
+          </wp:inline>
+        </w:drawing>
+      </w:r>
+    </w:p>
+    <w:p>
+      <w:pPr>
+        <w:pStyle w:val="a7"/>
+        <w:spacing w:before="0" w:beforeAutospacing="0" w:after="0" w:afterAutospacing="0"/>
+        <w:ind w:firstLine="851"/>
+        <w:jc w:val="center"/>
+        <w:rPr>
+          <w:sz w:val="28"/>
+          <w:szCs w:val="28"/>
+        </w:rPr>
+      </w:pPr>
+      <w:r>
+        <w:rPr>
+          <w:sz w:val="28"/>
+          <w:szCs w:val="28"/>
+        </w:rPr>
+        <w:t>Рисунок 14. Запрет проведения документа.</w:t>
+      </w:r>
+    </w:p>
+    <w:p>
+      <w:pPr>
+        <w:pStyle w:val="a7"/>
+        <w:spacing w:before="0" w:beforeAutospacing="0" w:after="0" w:afterAutospacing="0"/>
+        <w:ind w:firstLine="851"/>
+        <w:jc w:val="center"/>
+        <w:rPr>
+          <w:sz w:val="28"/>
+          <w:szCs w:val="28"/>
+        </w:rPr>
+      </w:pPr>
+    </w:p>
+    <w:p>
+      <w:pPr>
+        <w:pStyle w:val="3"/>
+      </w:pPr>
+      <w:r>
+        <w:t>Конструктор движений</w:t>
+      </w:r>
+    </w:p>
+    <w:p>
+      <w:pPr>
+        <w:pStyle w:val="a7"/>
+        <w:spacing w:before="0" w:beforeAutospacing="0" w:after="0" w:afterAutospacing="0"/>
+        <w:ind w:firstLine="851"/>
+        <w:jc w:val="both"/>
+        <w:rPr>
+          <w:sz w:val="28"/>
+          <w:szCs w:val="28"/>
+        </w:rPr>
+      </w:pPr>
+      <w:r>
+        <w:rPr>
+          <w:sz w:val="28"/>
+          <w:szCs w:val="28"/>
+        </w:rPr>
+        <w:t>Алгоритм, на основании которого документ вносит те или иные изменения в состояние учетных данных при своем проведении, описывается средствами встроенного языка на этапе разработки прикладного решения. Система содержит конструктор движений, который помогает разработчику создавать алгоритмы проведения документа.</w:t>
+      </w:r>
+    </w:p>
+    <w:p>
+      <w:pPr>
         <w:pStyle w:val="a5"/>
         <w:spacing w:after="0"/>
+        <w:ind w:left="0" w:firstLine="851"/>
         <w:jc w:val="both"/>
         <w:rPr>
           <w:sz w:val="28"/>
           <w:szCs w:val="28"/>
-        </w:rPr>
-      </w:pPr>
-    </w:p>
-    <w:p>
-      <w:pPr>
-        <w:spacing w:line="259" w:lineRule="auto"/>
+          <w:lang w:val="ru-RU"/>
+        </w:rPr>
+      </w:pPr>
+    </w:p>
+    <w:p>
+      <w:pPr>
+        <w:spacing w:after="0" w:line="259" w:lineRule="auto"/>
         <w:jc w:val="left"/>
         <w:rPr>
           <w:szCs w:val="28"/>
@@ -2923,27 +3925,813 @@
     </w:p>
     <w:p>
       <w:pPr>
-        <w:pStyle w:val="a5"/>
-        <w:spacing w:after="0"/>
+        <w:pStyle w:val="a7"/>
+        <w:spacing w:before="0" w:beforeAutospacing="0" w:after="0" w:afterAutospacing="0"/>
+        <w:ind w:firstLine="851"/>
         <w:jc w:val="both"/>
         <w:rPr>
           <w:sz w:val="28"/>
           <w:szCs w:val="28"/>
         </w:rPr>
       </w:pPr>
-    </w:p>
-    <w:p>
-      <w:pPr>
-        <w:spacing w:line="259" w:lineRule="auto"/>
-        <w:jc w:val="left"/>
-        <w:rPr>
-          <w:rFonts w:eastAsia="Times New Roman" w:cs="Times New Roman"/>
+      <w:r>
+        <w:rPr>
+          <w:sz w:val="28"/>
+          <w:szCs w:val="28"/>
+        </w:rPr>
+        <w:t>Регистры накопления — это </w:t>
+      </w:r>
+      <w:r>
+        <w:rPr>
+          <w:rFonts w:eastAsia="Batang"/>
+          <w:sz w:val="28"/>
+          <w:szCs w:val="28"/>
+        </w:rPr>
+        <w:t>прикладные объекты конфигурации</w:t>
+      </w:r>
+      <w:r>
+        <w:rPr>
+          <w:sz w:val="28"/>
+          <w:szCs w:val="28"/>
+        </w:rPr>
+        <w:t xml:space="preserve">. Они составляют основу механизма учета движения средств (финансов, товаров, материалов и т. д.), который позволяет автоматизировать такие направления, как складской учет, взаиморасчеты, планирование. </w:t>
+      </w:r>
+    </w:p>
+    <w:p>
+      <w:pPr>
+        <w:pStyle w:val="a7"/>
+        <w:spacing w:before="0" w:beforeAutospacing="0" w:after="0" w:afterAutospacing="0"/>
+        <w:ind w:firstLine="851"/>
+        <w:jc w:val="both"/>
+        <w:rPr>
+          <w:sz w:val="28"/>
+          <w:szCs w:val="28"/>
+        </w:rPr>
+      </w:pPr>
+      <w:r>
+        <w:rPr>
+          <w:sz w:val="28"/>
+          <w:szCs w:val="28"/>
+        </w:rPr>
+        <w:t xml:space="preserve">Регистр накопления образует многомерную систему измерений и позволяет «накапливать» числовые данные в разрезе нескольких измерений. Например, в таком регистре можно накапливать информацию об остатках товаров в разрезе номенклатуры и склада, или информацию об объемах продаж в разрезе номенклатуры и подразделения компании. </w:t>
+      </w:r>
+    </w:p>
+    <w:p>
+      <w:pPr>
+        <w:pStyle w:val="2"/>
+        <w:spacing w:before="0" w:after="0"/>
+        <w:ind w:firstLine="851"/>
+        <w:rPr>
+          <w:szCs w:val="28"/>
+        </w:rPr>
+      </w:pPr>
+      <w:r>
+        <w:rPr>
+          <w:szCs w:val="28"/>
+        </w:rPr>
+        <w:t>Структура</w:t>
+      </w:r>
+    </w:p>
+    <w:p>
+      <w:pPr>
+        <w:pStyle w:val="a7"/>
+        <w:spacing w:before="0" w:beforeAutospacing="0" w:after="0" w:afterAutospacing="0"/>
+        <w:ind w:firstLine="851"/>
+        <w:jc w:val="both"/>
+        <w:rPr>
+          <w:sz w:val="28"/>
+          <w:szCs w:val="28"/>
+        </w:rPr>
+      </w:pPr>
+      <w:r>
+        <w:rPr>
+          <w:sz w:val="28"/>
+          <w:szCs w:val="28"/>
+        </w:rPr>
+        <w:t xml:space="preserve">Информация в регистре накопления хранится в виде записей, каждая из которых содержит значения измерений и соответствующие им значения ресурсов. </w:t>
+      </w:r>
+    </w:p>
+    <w:p>
+      <w:pPr>
+        <w:pStyle w:val="a7"/>
+        <w:spacing w:before="0" w:beforeAutospacing="0" w:after="0" w:afterAutospacing="0"/>
+        <w:ind w:firstLine="851"/>
+        <w:jc w:val="both"/>
+        <w:rPr>
+          <w:sz w:val="28"/>
+          <w:szCs w:val="28"/>
+        </w:rPr>
+      </w:pPr>
+      <w:r>
+        <w:rPr>
+          <w:sz w:val="28"/>
+          <w:szCs w:val="28"/>
+        </w:rPr>
+        <w:t>Измерения регистра описывают разрезы, в которых хранится информация, а в ресурсах регистра накапливаются нужные числовые данные. Например, для регистра ТоварныеЗапасы, который имеет следующую структуру</w:t>
+      </w:r>
+      <w:r>
+        <w:rPr>
+          <w:sz w:val="28"/>
+          <w:szCs w:val="28"/>
+        </w:rPr>
+        <w:t xml:space="preserve"> (Рисунок 15)</w:t>
+      </w:r>
+      <w:r>
+        <w:rPr>
+          <w:sz w:val="28"/>
+          <w:szCs w:val="28"/>
+        </w:rPr>
+        <w:t xml:space="preserve">: </w:t>
+      </w:r>
+    </w:p>
+    <w:p>
+      <w:pPr>
+        <w:pStyle w:val="a7"/>
+        <w:spacing w:before="0" w:beforeAutospacing="0" w:after="0" w:afterAutospacing="0"/>
+        <w:ind w:firstLine="851"/>
+        <w:jc w:val="center"/>
+        <w:rPr>
+          <w:sz w:val="28"/>
+          <w:szCs w:val="28"/>
+        </w:rPr>
+      </w:pPr>
+      <w:r>
+        <w:rPr>
+          <w:noProof/>
+          <w:sz w:val="28"/>
+          <w:szCs w:val="28"/>
+        </w:rPr>
+        <w:drawing>
+          <wp:inline distT="0" distB="0" distL="0" distR="0" wp14:anchorId="2360D74A" wp14:editId="082FE817">
+            <wp:extent cx="2676525" cy="3228975"/>
+            <wp:effectExtent l="0" t="0" r="9525" b="9525"/>
+            <wp:docPr id="1694792224" name="Рисунок 19" descr="Регистр накопления"/>
+            <wp:cNvGraphicFramePr>
+              <a:graphicFrameLocks xmlns:a="http://schemas.openxmlformats.org/drawingml/2006/main" noChangeAspect="1"/>
+            </wp:cNvGraphicFramePr>
+            <a:graphic xmlns:a="http://schemas.openxmlformats.org/drawingml/2006/main">
+              <a:graphicData uri="http://schemas.openxmlformats.org/drawingml/2006/picture">
+                <pic:pic xmlns:pic="http://schemas.openxmlformats.org/drawingml/2006/picture">
+                  <pic:nvPicPr>
+                    <pic:cNvPr id="0" name="Picture 29" descr="Регистр накопления"/>
+                    <pic:cNvPicPr>
+                      <a:picLocks noChangeAspect="1" noChangeArrowheads="1"/>
+                    </pic:cNvPicPr>
+                  </pic:nvPicPr>
+                  <pic:blipFill>
+                    <a:blip r:embed="rId22">
+                      <a:extLst>
+                        <a:ext uri="{28A0092B-C50C-407E-A947-70E740481C1C}">
+                          <a14:useLocalDpi xmlns:a14="http://schemas.microsoft.com/office/drawing/2010/main" val="0"/>
+                        </a:ext>
+                      </a:extLst>
+                    </a:blip>
+                    <a:srcRect/>
+                    <a:stretch>
+                      <a:fillRect/>
+                    </a:stretch>
+                  </pic:blipFill>
+                  <pic:spPr bwMode="auto">
+                    <a:xfrm>
+                      <a:off x="0" y="0"/>
+                      <a:ext cx="2676525" cy="3228975"/>
+                    </a:xfrm>
+                    <a:prstGeom prst="rect">
+                      <a:avLst/>
+                    </a:prstGeom>
+                    <a:noFill/>
+                    <a:ln>
+                      <a:noFill/>
+                    </a:ln>
+                  </pic:spPr>
+                </pic:pic>
+              </a:graphicData>
+            </a:graphic>
+          </wp:inline>
+        </w:drawing>
+      </w:r>
+    </w:p>
+    <w:p>
+      <w:pPr>
+        <w:pStyle w:val="a7"/>
+        <w:spacing w:before="0" w:beforeAutospacing="0" w:after="0" w:afterAutospacing="0"/>
+        <w:ind w:firstLine="851"/>
+        <w:jc w:val="center"/>
+        <w:rPr>
+          <w:sz w:val="28"/>
+          <w:szCs w:val="28"/>
+        </w:rPr>
+      </w:pPr>
+      <w:r>
+        <w:rPr>
+          <w:sz w:val="28"/>
+          <w:szCs w:val="28"/>
+        </w:rPr>
+        <w:t>Рисунок 15. Структура регистра.</w:t>
+      </w:r>
+    </w:p>
+    <w:p>
+      <w:pPr>
+        <w:pStyle w:val="a7"/>
+        <w:spacing w:before="0" w:beforeAutospacing="0" w:after="0" w:afterAutospacing="0"/>
+        <w:ind w:firstLine="851"/>
+        <w:jc w:val="center"/>
+        <w:rPr>
+          <w:sz w:val="28"/>
+          <w:szCs w:val="28"/>
+        </w:rPr>
+      </w:pPr>
+    </w:p>
+    <w:p>
+      <w:pPr>
+        <w:pStyle w:val="a7"/>
+        <w:spacing w:before="0" w:beforeAutospacing="0" w:after="0" w:afterAutospacing="0"/>
+        <w:ind w:firstLine="851"/>
+        <w:jc w:val="both"/>
+        <w:rPr>
+          <w:sz w:val="28"/>
+          <w:szCs w:val="28"/>
+        </w:rPr>
+      </w:pPr>
+      <w:r>
+        <w:rPr>
+          <w:sz w:val="28"/>
+          <w:szCs w:val="28"/>
+        </w:rPr>
+        <w:t>З</w:t>
+      </w:r>
+      <w:r>
+        <w:rPr>
+          <w:sz w:val="28"/>
+          <w:szCs w:val="28"/>
+        </w:rPr>
+        <w:t>аписи, производящие изменение ресурсов регистра в базе данных, будут выглядеть следующим образом</w:t>
+      </w:r>
+      <w:r>
+        <w:rPr>
+          <w:sz w:val="28"/>
+          <w:szCs w:val="28"/>
+        </w:rPr>
+        <w:t xml:space="preserve"> (Рисунок 16)</w:t>
+      </w:r>
+      <w:r>
+        <w:rPr>
+          <w:sz w:val="28"/>
+          <w:szCs w:val="28"/>
+        </w:rPr>
+        <w:t xml:space="preserve">: </w:t>
+      </w:r>
+    </w:p>
+    <w:p>
+      <w:pPr>
+        <w:pStyle w:val="a7"/>
+        <w:spacing w:before="0" w:beforeAutospacing="0" w:after="0" w:afterAutospacing="0"/>
+        <w:ind w:firstLine="851"/>
+        <w:jc w:val="center"/>
+        <w:rPr>
+          <w:sz w:val="28"/>
+          <w:szCs w:val="28"/>
+        </w:rPr>
+      </w:pPr>
+      <w:r>
+        <w:rPr>
+          <w:noProof/>
+          <w:sz w:val="28"/>
+          <w:szCs w:val="28"/>
+        </w:rPr>
+        <w:lastRenderedPageBreak/>
+        <w:drawing>
+          <wp:inline distT="0" distB="0" distL="0" distR="0" wp14:anchorId="55300A39" wp14:editId="4CEAE420">
+            <wp:extent cx="4397375" cy="2994728"/>
+            <wp:effectExtent l="0" t="0" r="3175" b="0"/>
+            <wp:docPr id="277407618" name="Рисунок 18" descr="Регистр накопления"/>
+            <wp:cNvGraphicFramePr>
+              <a:graphicFrameLocks xmlns:a="http://schemas.openxmlformats.org/drawingml/2006/main" noChangeAspect="1"/>
+            </wp:cNvGraphicFramePr>
+            <a:graphic xmlns:a="http://schemas.openxmlformats.org/drawingml/2006/main">
+              <a:graphicData uri="http://schemas.openxmlformats.org/drawingml/2006/picture">
+                <pic:pic xmlns:pic="http://schemas.openxmlformats.org/drawingml/2006/picture">
+                  <pic:nvPicPr>
+                    <pic:cNvPr id="0" name="Picture 30" descr="Регистр накопления"/>
+                    <pic:cNvPicPr>
+                      <a:picLocks noChangeAspect="1" noChangeArrowheads="1"/>
+                    </pic:cNvPicPr>
+                  </pic:nvPicPr>
+                  <pic:blipFill>
+                    <a:blip r:embed="rId23">
+                      <a:extLst>
+                        <a:ext uri="{28A0092B-C50C-407E-A947-70E740481C1C}">
+                          <a14:useLocalDpi xmlns:a14="http://schemas.microsoft.com/office/drawing/2010/main" val="0"/>
+                        </a:ext>
+                      </a:extLst>
+                    </a:blip>
+                    <a:srcRect/>
+                    <a:stretch>
+                      <a:fillRect/>
+                    </a:stretch>
+                  </pic:blipFill>
+                  <pic:spPr bwMode="auto">
+                    <a:xfrm>
+                      <a:off x="0" y="0"/>
+                      <a:ext cx="4398622" cy="2995577"/>
+                    </a:xfrm>
+                    <a:prstGeom prst="rect">
+                      <a:avLst/>
+                    </a:prstGeom>
+                    <a:noFill/>
+                    <a:ln>
+                      <a:noFill/>
+                    </a:ln>
+                  </pic:spPr>
+                </pic:pic>
+              </a:graphicData>
+            </a:graphic>
+          </wp:inline>
+        </w:drawing>
+      </w:r>
+    </w:p>
+    <w:p>
+      <w:pPr>
+        <w:pStyle w:val="a7"/>
+        <w:spacing w:before="0" w:beforeAutospacing="0" w:after="0" w:afterAutospacing="0"/>
+        <w:ind w:firstLine="851"/>
+        <w:jc w:val="center"/>
+        <w:rPr>
+          <w:sz w:val="28"/>
+          <w:szCs w:val="28"/>
+        </w:rPr>
+      </w:pPr>
+      <w:r>
+        <w:rPr>
+          <w:sz w:val="28"/>
+          <w:szCs w:val="28"/>
+        </w:rPr>
+        <w:t>Рисунок 16. Записи производящие изменения.</w:t>
+      </w:r>
+    </w:p>
+    <w:p>
+      <w:pPr>
+        <w:pStyle w:val="a7"/>
+        <w:spacing w:before="0" w:beforeAutospacing="0" w:after="0" w:afterAutospacing="0"/>
+        <w:ind w:firstLine="851"/>
+        <w:jc w:val="center"/>
+        <w:rPr>
+          <w:sz w:val="28"/>
+          <w:szCs w:val="28"/>
+        </w:rPr>
+      </w:pPr>
+    </w:p>
+    <w:p>
+      <w:pPr>
+        <w:pStyle w:val="a7"/>
+        <w:spacing w:before="0" w:beforeAutospacing="0" w:after="0" w:afterAutospacing="0"/>
+        <w:ind w:firstLine="851"/>
+        <w:jc w:val="both"/>
+        <w:rPr>
+          <w:sz w:val="28"/>
+          <w:szCs w:val="28"/>
+        </w:rPr>
+      </w:pPr>
+      <w:r>
+        <w:rPr>
+          <w:sz w:val="28"/>
+          <w:szCs w:val="28"/>
+        </w:rPr>
+        <w:t xml:space="preserve">Поскольку регистр накопления служит для накопления числовых значений, каждая запись выполняет изменение хранимых ресурсов — движение. Движения, в общем случае, могут либо добавлять некоторые приращения к хранимым ресурсам, либо отнимать их. Если должно выполняться увеличение хранимых ресурсов, — такое движение называется движением прихода («+»), если уменьшение хранимых ресурсов — движением расхода («-»). </w:t>
+      </w:r>
+    </w:p>
+    <w:p>
+      <w:pPr>
+        <w:pStyle w:val="a7"/>
+        <w:spacing w:before="0" w:beforeAutospacing="0" w:after="0" w:afterAutospacing="0"/>
+        <w:ind w:firstLine="851"/>
+        <w:jc w:val="both"/>
+        <w:rPr>
+          <w:sz w:val="28"/>
+          <w:szCs w:val="28"/>
+        </w:rPr>
+      </w:pPr>
+      <w:r>
+        <w:rPr>
+          <w:sz w:val="28"/>
+          <w:szCs w:val="28"/>
+        </w:rPr>
+        <w:t>Вместе с каждой записью, находящейся в регистре накопления, можно хранить дополнительную произвольную информацию. Для этого служат реквизиты регистра накопления</w:t>
+      </w:r>
+      <w:r>
+        <w:rPr>
+          <w:sz w:val="28"/>
+          <w:szCs w:val="28"/>
+        </w:rPr>
+        <w:t xml:space="preserve"> представленные на рисунке 17</w:t>
+      </w:r>
+      <w:r>
+        <w:rPr>
+          <w:sz w:val="28"/>
+          <w:szCs w:val="28"/>
+        </w:rPr>
+        <w:t xml:space="preserve">. </w:t>
+      </w:r>
+    </w:p>
+    <w:p>
+      <w:pPr>
+        <w:pStyle w:val="a7"/>
+        <w:spacing w:before="0" w:beforeAutospacing="0" w:after="0" w:afterAutospacing="0"/>
+        <w:ind w:firstLine="851"/>
+        <w:jc w:val="both"/>
+        <w:rPr>
+          <w:sz w:val="28"/>
+          <w:szCs w:val="28"/>
+        </w:rPr>
+      </w:pPr>
+    </w:p>
+    <w:p>
+      <w:pPr>
+        <w:pStyle w:val="a7"/>
+        <w:spacing w:before="0" w:beforeAutospacing="0" w:after="0" w:afterAutospacing="0"/>
+        <w:ind w:firstLine="851"/>
+        <w:jc w:val="center"/>
+        <w:rPr>
+          <w:sz w:val="28"/>
+          <w:szCs w:val="28"/>
+        </w:rPr>
+      </w:pPr>
+      <w:r>
+        <w:rPr>
+          <w:noProof/>
+          <w:sz w:val="28"/>
+          <w:szCs w:val="28"/>
+        </w:rPr>
+        <w:drawing>
+          <wp:inline distT="0" distB="0" distL="0" distR="0" wp14:anchorId="2F050C77" wp14:editId="1F526500">
+            <wp:extent cx="2876550" cy="2686050"/>
+            <wp:effectExtent l="0" t="0" r="0" b="0"/>
+            <wp:docPr id="500076412" name="Рисунок 17" descr="Регистр накопления"/>
+            <wp:cNvGraphicFramePr>
+              <a:graphicFrameLocks xmlns:a="http://schemas.openxmlformats.org/drawingml/2006/main" noChangeAspect="1"/>
+            </wp:cNvGraphicFramePr>
+            <a:graphic xmlns:a="http://schemas.openxmlformats.org/drawingml/2006/main">
+              <a:graphicData uri="http://schemas.openxmlformats.org/drawingml/2006/picture">
+                <pic:pic xmlns:pic="http://schemas.openxmlformats.org/drawingml/2006/picture">
+                  <pic:nvPicPr>
+                    <pic:cNvPr id="0" name="Picture 31" descr="Регистр накопления"/>
+                    <pic:cNvPicPr>
+                      <a:picLocks noChangeAspect="1" noChangeArrowheads="1"/>
+                    </pic:cNvPicPr>
+                  </pic:nvPicPr>
+                  <pic:blipFill>
+                    <a:blip r:embed="rId24">
+                      <a:extLst>
+                        <a:ext uri="{28A0092B-C50C-407E-A947-70E740481C1C}">
+                          <a14:useLocalDpi xmlns:a14="http://schemas.microsoft.com/office/drawing/2010/main" val="0"/>
+                        </a:ext>
+                      </a:extLst>
+                    </a:blip>
+                    <a:srcRect/>
+                    <a:stretch>
+                      <a:fillRect/>
+                    </a:stretch>
+                  </pic:blipFill>
+                  <pic:spPr bwMode="auto">
+                    <a:xfrm>
+                      <a:off x="0" y="0"/>
+                      <a:ext cx="2876550" cy="2686050"/>
+                    </a:xfrm>
+                    <a:prstGeom prst="rect">
+                      <a:avLst/>
+                    </a:prstGeom>
+                    <a:noFill/>
+                    <a:ln>
+                      <a:noFill/>
+                    </a:ln>
+                  </pic:spPr>
+                </pic:pic>
+              </a:graphicData>
+            </a:graphic>
+          </wp:inline>
+        </w:drawing>
+      </w:r>
+    </w:p>
+    <w:p>
+      <w:pPr>
+        <w:pStyle w:val="a7"/>
+        <w:spacing w:before="0" w:beforeAutospacing="0" w:after="0" w:afterAutospacing="0"/>
+        <w:ind w:firstLine="851"/>
+        <w:jc w:val="center"/>
+        <w:rPr>
+          <w:sz w:val="28"/>
+          <w:szCs w:val="28"/>
+        </w:rPr>
+      </w:pPr>
+      <w:r>
+        <w:rPr>
+          <w:sz w:val="28"/>
+          <w:szCs w:val="28"/>
+        </w:rPr>
+        <w:t>Рисунок 17. Реквизиты регистра.</w:t>
+      </w:r>
+    </w:p>
+    <w:p>
+      <w:pPr>
+        <w:pStyle w:val="2"/>
+        <w:spacing w:before="0" w:after="0"/>
+        <w:ind w:firstLine="851"/>
+        <w:rPr>
+          <w:szCs w:val="28"/>
+        </w:rPr>
+      </w:pPr>
+      <w:r>
+        <w:rPr>
+          <w:szCs w:val="28"/>
+        </w:rPr>
+        <w:lastRenderedPageBreak/>
+        <w:t>Связь с регистратором</w:t>
+      </w:r>
+    </w:p>
+    <w:p>
+      <w:pPr>
+        <w:pStyle w:val="a7"/>
+        <w:spacing w:before="0" w:beforeAutospacing="0" w:after="0" w:afterAutospacing="0"/>
+        <w:ind w:firstLine="851"/>
+        <w:jc w:val="both"/>
+        <w:rPr>
+          <w:sz w:val="28"/>
+          <w:szCs w:val="28"/>
+        </w:rPr>
+      </w:pPr>
+      <w:r>
+        <w:rPr>
+          <w:sz w:val="28"/>
+          <w:szCs w:val="28"/>
+        </w:rPr>
+        <w:t>Изменение состояния регистра накопления происходит, как правило, при проведении документа. Поэтому каждая запись регистра связана с определенным документом — регистратором, номером строки этого документа, и датой — периодом</w:t>
+      </w:r>
+      <w:r>
+        <w:rPr>
+          <w:sz w:val="28"/>
+          <w:szCs w:val="28"/>
+        </w:rPr>
+        <w:t xml:space="preserve"> (Рисунок 18)</w:t>
+      </w:r>
+      <w:r>
+        <w:rPr>
+          <w:sz w:val="28"/>
+          <w:szCs w:val="28"/>
+        </w:rPr>
+        <w:t xml:space="preserve">: </w:t>
+      </w:r>
+    </w:p>
+    <w:p>
+      <w:pPr>
+        <w:pStyle w:val="a7"/>
+        <w:spacing w:before="0" w:beforeAutospacing="0" w:after="0" w:afterAutospacing="0"/>
+        <w:ind w:firstLine="851"/>
+        <w:jc w:val="both"/>
+        <w:rPr>
+          <w:sz w:val="28"/>
+          <w:szCs w:val="28"/>
+        </w:rPr>
+      </w:pPr>
+    </w:p>
+    <w:p>
+      <w:pPr>
+        <w:pStyle w:val="a7"/>
+        <w:spacing w:before="0" w:beforeAutospacing="0" w:after="0" w:afterAutospacing="0"/>
+        <w:ind w:firstLine="851"/>
+        <w:jc w:val="center"/>
+        <w:rPr>
+          <w:sz w:val="28"/>
+          <w:szCs w:val="28"/>
+        </w:rPr>
+      </w:pPr>
+      <w:r>
+        <w:rPr>
+          <w:noProof/>
+          <w:sz w:val="28"/>
+          <w:szCs w:val="28"/>
+        </w:rPr>
+        <w:drawing>
+          <wp:inline distT="0" distB="0" distL="0" distR="0" wp14:anchorId="6FBC1050" wp14:editId="7D511A1A">
+            <wp:extent cx="4540250" cy="3092029"/>
+            <wp:effectExtent l="0" t="0" r="0" b="0"/>
+            <wp:docPr id="300330112" name="Рисунок 16" descr="Регистр накопления"/>
+            <wp:cNvGraphicFramePr>
+              <a:graphicFrameLocks xmlns:a="http://schemas.openxmlformats.org/drawingml/2006/main" noChangeAspect="1"/>
+            </wp:cNvGraphicFramePr>
+            <a:graphic xmlns:a="http://schemas.openxmlformats.org/drawingml/2006/main">
+              <a:graphicData uri="http://schemas.openxmlformats.org/drawingml/2006/picture">
+                <pic:pic xmlns:pic="http://schemas.openxmlformats.org/drawingml/2006/picture">
+                  <pic:nvPicPr>
+                    <pic:cNvPr id="0" name="Picture 32" descr="Регистр накопления"/>
+                    <pic:cNvPicPr>
+                      <a:picLocks noChangeAspect="1" noChangeArrowheads="1"/>
+                    </pic:cNvPicPr>
+                  </pic:nvPicPr>
+                  <pic:blipFill>
+                    <a:blip r:embed="rId25">
+                      <a:extLst>
+                        <a:ext uri="{28A0092B-C50C-407E-A947-70E740481C1C}">
+                          <a14:useLocalDpi xmlns:a14="http://schemas.microsoft.com/office/drawing/2010/main" val="0"/>
+                        </a:ext>
+                      </a:extLst>
+                    </a:blip>
+                    <a:srcRect/>
+                    <a:stretch>
+                      <a:fillRect/>
+                    </a:stretch>
+                  </pic:blipFill>
+                  <pic:spPr bwMode="auto">
+                    <a:xfrm>
+                      <a:off x="0" y="0"/>
+                      <a:ext cx="4551243" cy="3099516"/>
+                    </a:xfrm>
+                    <a:prstGeom prst="rect">
+                      <a:avLst/>
+                    </a:prstGeom>
+                    <a:noFill/>
+                    <a:ln>
+                      <a:noFill/>
+                    </a:ln>
+                  </pic:spPr>
+                </pic:pic>
+              </a:graphicData>
+            </a:graphic>
+          </wp:inline>
+        </w:drawing>
+      </w:r>
+    </w:p>
+    <w:p>
+      <w:pPr>
+        <w:pStyle w:val="a7"/>
+        <w:spacing w:before="0" w:beforeAutospacing="0" w:after="0" w:afterAutospacing="0"/>
+        <w:ind w:firstLine="851"/>
+        <w:jc w:val="center"/>
+        <w:rPr>
+          <w:sz w:val="28"/>
+          <w:szCs w:val="28"/>
+        </w:rPr>
+      </w:pPr>
+      <w:r>
+        <w:rPr>
+          <w:sz w:val="28"/>
+          <w:szCs w:val="28"/>
+        </w:rPr>
+        <w:t>Рисунок 18. Пример связей.</w:t>
+      </w:r>
+    </w:p>
+    <w:p>
+      <w:pPr>
+        <w:pStyle w:val="a7"/>
+        <w:spacing w:before="0" w:beforeAutospacing="0" w:after="0" w:afterAutospacing="0"/>
+        <w:ind w:firstLine="851"/>
+        <w:jc w:val="center"/>
+        <w:rPr>
+          <w:sz w:val="28"/>
+          <w:szCs w:val="28"/>
+        </w:rPr>
+      </w:pPr>
+    </w:p>
+    <w:p>
+      <w:pPr>
+        <w:pStyle w:val="a7"/>
+        <w:spacing w:before="0" w:beforeAutospacing="0" w:after="0" w:afterAutospacing="0"/>
+        <w:ind w:firstLine="851"/>
+        <w:jc w:val="both"/>
+        <w:rPr>
+          <w:sz w:val="28"/>
+          <w:szCs w:val="28"/>
+        </w:rPr>
+      </w:pPr>
+      <w:r>
+        <w:rPr>
+          <w:sz w:val="28"/>
+          <w:szCs w:val="28"/>
+        </w:rPr>
+        <w:t xml:space="preserve">В общем случае значение поле Период может не совпадать с датой документа. Например, документ План продаж может внести в регистр накопления записи о предполагаемых продажах компании несколькими разными датами. </w:t>
+      </w:r>
+    </w:p>
+    <w:p>
+      <w:pPr>
+        <w:pStyle w:val="a7"/>
+        <w:spacing w:before="0" w:beforeAutospacing="0" w:after="0" w:afterAutospacing="0"/>
+        <w:ind w:firstLine="851"/>
+        <w:jc w:val="both"/>
+        <w:rPr>
+          <w:sz w:val="28"/>
+          <w:szCs w:val="28"/>
+        </w:rPr>
+      </w:pPr>
+      <w:r>
+        <w:rPr>
+          <w:sz w:val="28"/>
+          <w:szCs w:val="28"/>
+        </w:rPr>
+        <w:t>Состав документов, которые могут создавать записи в регистре накопления, задается разработчиком в процессе создания прикладного решения</w:t>
+      </w:r>
+      <w:r>
+        <w:rPr>
+          <w:sz w:val="28"/>
+          <w:szCs w:val="28"/>
+        </w:rPr>
+        <w:t xml:space="preserve"> (Рисунок 19)</w:t>
+      </w:r>
+      <w:r>
+        <w:rPr>
+          <w:sz w:val="28"/>
+          <w:szCs w:val="28"/>
+        </w:rPr>
+        <w:t xml:space="preserve">: </w:t>
+      </w:r>
+    </w:p>
+    <w:p>
+      <w:pPr>
+        <w:pStyle w:val="a7"/>
+        <w:spacing w:before="0" w:beforeAutospacing="0" w:after="0" w:afterAutospacing="0"/>
+        <w:ind w:firstLine="851"/>
+        <w:jc w:val="center"/>
+        <w:rPr>
+          <w:sz w:val="28"/>
+          <w:szCs w:val="28"/>
+        </w:rPr>
+      </w:pPr>
+      <w:r>
+        <w:rPr>
+          <w:noProof/>
+          <w:sz w:val="28"/>
+          <w:szCs w:val="28"/>
+        </w:rPr>
+        <w:lastRenderedPageBreak/>
+        <w:drawing>
+          <wp:inline distT="0" distB="0" distL="0" distR="0" wp14:anchorId="1CCABA29" wp14:editId="707B9874">
+            <wp:extent cx="4543425" cy="4334427"/>
+            <wp:effectExtent l="0" t="0" r="0" b="9525"/>
+            <wp:docPr id="215871481" name="Рисунок 15" descr="Регистр накопления"/>
+            <wp:cNvGraphicFramePr>
+              <a:graphicFrameLocks xmlns:a="http://schemas.openxmlformats.org/drawingml/2006/main" noChangeAspect="1"/>
+            </wp:cNvGraphicFramePr>
+            <a:graphic xmlns:a="http://schemas.openxmlformats.org/drawingml/2006/main">
+              <a:graphicData uri="http://schemas.openxmlformats.org/drawingml/2006/picture">
+                <pic:pic xmlns:pic="http://schemas.openxmlformats.org/drawingml/2006/picture">
+                  <pic:nvPicPr>
+                    <pic:cNvPr id="0" name="Picture 33" descr="Регистр накопления"/>
+                    <pic:cNvPicPr>
+                      <a:picLocks noChangeAspect="1" noChangeArrowheads="1"/>
+                    </pic:cNvPicPr>
+                  </pic:nvPicPr>
+                  <pic:blipFill>
+                    <a:blip r:embed="rId26">
+                      <a:extLst>
+                        <a:ext uri="{28A0092B-C50C-407E-A947-70E740481C1C}">
+                          <a14:useLocalDpi xmlns:a14="http://schemas.microsoft.com/office/drawing/2010/main" val="0"/>
+                        </a:ext>
+                      </a:extLst>
+                    </a:blip>
+                    <a:srcRect/>
+                    <a:stretch>
+                      <a:fillRect/>
+                    </a:stretch>
+                  </pic:blipFill>
+                  <pic:spPr bwMode="auto">
+                    <a:xfrm>
+                      <a:off x="0" y="0"/>
+                      <a:ext cx="4546141" cy="4337018"/>
+                    </a:xfrm>
+                    <a:prstGeom prst="rect">
+                      <a:avLst/>
+                    </a:prstGeom>
+                    <a:noFill/>
+                    <a:ln>
+                      <a:noFill/>
+                    </a:ln>
+                  </pic:spPr>
+                </pic:pic>
+              </a:graphicData>
+            </a:graphic>
+          </wp:inline>
+        </w:drawing>
+      </w:r>
+    </w:p>
+    <w:p>
+      <w:pPr>
+        <w:pStyle w:val="a7"/>
+        <w:spacing w:before="0" w:beforeAutospacing="0" w:after="0" w:afterAutospacing="0"/>
+        <w:ind w:firstLine="851"/>
+        <w:jc w:val="center"/>
+        <w:rPr>
           <w:szCs w:val="28"/>
           <w:lang w:val="x-none" w:eastAsia="ru-RU"/>
         </w:rPr>
       </w:pPr>
       <w:r>
         <w:rPr>
+          <w:sz w:val="28"/>
+          <w:szCs w:val="28"/>
+        </w:rPr>
+        <w:t>Рисунок 19. Состав документов.</w:t>
+      </w:r>
+      <w:r>
+        <w:rPr>
+          <w:sz w:val="28"/>
           <w:szCs w:val="28"/>
         </w:rPr>
         <w:br w:type="page"/>
@@ -2972,19 +4760,620 @@
     </w:p>
     <w:p>
       <w:pPr>
-        <w:pStyle w:val="a5"/>
+        <w:pStyle w:val="a7"/>
+        <w:spacing w:before="0" w:beforeAutospacing="0" w:after="0" w:afterAutospacing="0"/>
+        <w:ind w:firstLine="851"/>
+        <w:jc w:val="both"/>
+        <w:rPr>
+          <w:sz w:val="28"/>
+          <w:szCs w:val="28"/>
+        </w:rPr>
+      </w:pPr>
+      <w:r>
+        <w:rPr>
+          <w:b/>
+          <w:bCs/>
+          <w:sz w:val="28"/>
+          <w:szCs w:val="28"/>
+        </w:rPr>
+        <w:t>Роли</w:t>
+      </w:r>
+      <w:r>
+        <w:rPr>
+          <w:sz w:val="28"/>
+          <w:szCs w:val="28"/>
+        </w:rPr>
+        <w:t> — это </w:t>
+      </w:r>
+      <w:r>
+        <w:rPr>
+          <w:rFonts w:eastAsia="Calibri"/>
+          <w:sz w:val="28"/>
+          <w:szCs w:val="28"/>
+        </w:rPr>
+        <w:t>общие объекты конфигурации</w:t>
+      </w:r>
+      <w:r>
+        <w:rPr>
+          <w:sz w:val="28"/>
+          <w:szCs w:val="28"/>
+        </w:rPr>
+        <w:t>. Они предназначены для реализации ограничения прав доступа в прикладных решениях. Роль в конфигурации может соответствовать должностям или видам деятельности различных групп пользователей, для работы которых предназначена данная конфигурация</w:t>
+      </w:r>
+      <w:r>
+        <w:rPr>
+          <w:sz w:val="28"/>
+          <w:szCs w:val="28"/>
+        </w:rPr>
+        <w:t>, рисунок 20.</w:t>
+      </w:r>
+      <w:r>
+        <w:rPr>
+          <w:sz w:val="28"/>
+          <w:szCs w:val="28"/>
+        </w:rPr>
+        <w:t xml:space="preserve"> </w:t>
+      </w:r>
+    </w:p>
+    <w:p>
+      <w:pPr>
+        <w:pStyle w:val="a7"/>
+        <w:spacing w:before="0" w:beforeAutospacing="0" w:after="0" w:afterAutospacing="0"/>
+        <w:ind w:firstLine="851"/>
+        <w:jc w:val="center"/>
+        <w:rPr>
+          <w:sz w:val="28"/>
+          <w:szCs w:val="28"/>
+        </w:rPr>
+      </w:pPr>
+      <w:r>
+        <w:rPr>
+          <w:noProof/>
+          <w:sz w:val="28"/>
+          <w:szCs w:val="28"/>
+        </w:rPr>
+        <w:drawing>
+          <wp:inline distT="0" distB="0" distL="0" distR="0" wp14:anchorId="3C185933" wp14:editId="436DA90C">
+            <wp:extent cx="3338763" cy="4229100"/>
+            <wp:effectExtent l="0" t="0" r="0" b="0"/>
+            <wp:docPr id="1509475412" name="Рисунок 23" descr="Роль"/>
+            <wp:cNvGraphicFramePr>
+              <a:graphicFrameLocks xmlns:a="http://schemas.openxmlformats.org/drawingml/2006/main" noChangeAspect="1"/>
+            </wp:cNvGraphicFramePr>
+            <a:graphic xmlns:a="http://schemas.openxmlformats.org/drawingml/2006/main">
+              <a:graphicData uri="http://schemas.openxmlformats.org/drawingml/2006/picture">
+                <pic:pic xmlns:pic="http://schemas.openxmlformats.org/drawingml/2006/picture">
+                  <pic:nvPicPr>
+                    <pic:cNvPr id="0" name="Picture 39" descr="Роль"/>
+                    <pic:cNvPicPr>
+                      <a:picLocks noChangeAspect="1" noChangeArrowheads="1"/>
+                    </pic:cNvPicPr>
+                  </pic:nvPicPr>
+                  <pic:blipFill>
+                    <a:blip r:embed="rId27">
+                      <a:extLst>
+                        <a:ext uri="{28A0092B-C50C-407E-A947-70E740481C1C}">
+                          <a14:useLocalDpi xmlns:a14="http://schemas.microsoft.com/office/drawing/2010/main" val="0"/>
+                        </a:ext>
+                      </a:extLst>
+                    </a:blip>
+                    <a:srcRect/>
+                    <a:stretch>
+                      <a:fillRect/>
+                    </a:stretch>
+                  </pic:blipFill>
+                  <pic:spPr bwMode="auto">
+                    <a:xfrm>
+                      <a:off x="0" y="0"/>
+                      <a:ext cx="3340437" cy="4231221"/>
+                    </a:xfrm>
+                    <a:prstGeom prst="rect">
+                      <a:avLst/>
+                    </a:prstGeom>
+                    <a:noFill/>
+                    <a:ln>
+                      <a:noFill/>
+                    </a:ln>
+                  </pic:spPr>
+                </pic:pic>
+              </a:graphicData>
+            </a:graphic>
+          </wp:inline>
+        </w:drawing>
+      </w:r>
+    </w:p>
+    <w:p>
+      <w:pPr>
+        <w:pStyle w:val="a7"/>
+        <w:spacing w:before="0" w:beforeAutospacing="0" w:after="0" w:afterAutospacing="0"/>
+        <w:ind w:firstLine="851"/>
+        <w:jc w:val="center"/>
+        <w:rPr>
+          <w:sz w:val="28"/>
+          <w:szCs w:val="28"/>
+        </w:rPr>
+      </w:pPr>
+      <w:r>
+        <w:rPr>
+          <w:sz w:val="28"/>
+          <w:szCs w:val="28"/>
+        </w:rPr>
+        <w:t>Рисунок 20. Роли пользователей в конфигурации.</w:t>
+      </w:r>
+    </w:p>
+    <w:p>
+      <w:pPr>
+        <w:pStyle w:val="a7"/>
+        <w:spacing w:before="0" w:beforeAutospacing="0" w:after="0" w:afterAutospacing="0"/>
+        <w:ind w:firstLine="851"/>
+        <w:jc w:val="center"/>
+        <w:rPr>
+          <w:sz w:val="28"/>
+          <w:szCs w:val="28"/>
+        </w:rPr>
+      </w:pPr>
+    </w:p>
+    <w:p>
+      <w:pPr>
+        <w:pStyle w:val="a7"/>
+        <w:spacing w:before="0" w:beforeAutospacing="0" w:after="0" w:afterAutospacing="0"/>
+        <w:ind w:firstLine="851"/>
+        <w:jc w:val="both"/>
+        <w:rPr>
+          <w:sz w:val="28"/>
+          <w:szCs w:val="28"/>
+        </w:rPr>
+      </w:pPr>
+      <w:r>
+        <w:rPr>
+          <w:sz w:val="28"/>
+          <w:szCs w:val="28"/>
+        </w:rPr>
+        <w:t>Роль определяет, какие действия, над какими объектами метаданных может выполнять пользователь, выступающий в этой роли</w:t>
+      </w:r>
+      <w:r>
+        <w:rPr>
+          <w:sz w:val="28"/>
+          <w:szCs w:val="28"/>
+        </w:rPr>
+        <w:t xml:space="preserve"> (Рисунок 21)</w:t>
+      </w:r>
+      <w:r>
+        <w:rPr>
+          <w:sz w:val="28"/>
+          <w:szCs w:val="28"/>
+        </w:rPr>
+        <w:t xml:space="preserve">: </w:t>
+      </w:r>
+    </w:p>
+    <w:p>
+      <w:pPr>
+        <w:pStyle w:val="a7"/>
+        <w:spacing w:before="0" w:beforeAutospacing="0" w:after="0" w:afterAutospacing="0"/>
+        <w:ind w:firstLine="851"/>
+        <w:jc w:val="center"/>
+        <w:rPr>
+          <w:sz w:val="28"/>
+          <w:szCs w:val="28"/>
+        </w:rPr>
+      </w:pPr>
+      <w:r>
+        <w:rPr>
+          <w:noProof/>
+          <w:sz w:val="28"/>
+          <w:szCs w:val="28"/>
+        </w:rPr>
+        <w:lastRenderedPageBreak/>
+        <w:drawing>
+          <wp:inline distT="0" distB="0" distL="0" distR="0" wp14:anchorId="0D22DB76" wp14:editId="11B2D3C0">
+            <wp:extent cx="5095875" cy="3736793"/>
+            <wp:effectExtent l="0" t="0" r="0" b="0"/>
+            <wp:docPr id="1300012442" name="Рисунок 22" descr="Роль"/>
+            <wp:cNvGraphicFramePr>
+              <a:graphicFrameLocks xmlns:a="http://schemas.openxmlformats.org/drawingml/2006/main" noChangeAspect="1"/>
+            </wp:cNvGraphicFramePr>
+            <a:graphic xmlns:a="http://schemas.openxmlformats.org/drawingml/2006/main">
+              <a:graphicData uri="http://schemas.openxmlformats.org/drawingml/2006/picture">
+                <pic:pic xmlns:pic="http://schemas.openxmlformats.org/drawingml/2006/picture">
+                  <pic:nvPicPr>
+                    <pic:cNvPr id="0" name="Picture 40" descr="Роль"/>
+                    <pic:cNvPicPr>
+                      <a:picLocks noChangeAspect="1" noChangeArrowheads="1"/>
+                    </pic:cNvPicPr>
+                  </pic:nvPicPr>
+                  <pic:blipFill>
+                    <a:blip r:embed="rId28">
+                      <a:extLst>
+                        <a:ext uri="{28A0092B-C50C-407E-A947-70E740481C1C}">
+                          <a14:useLocalDpi xmlns:a14="http://schemas.microsoft.com/office/drawing/2010/main" val="0"/>
+                        </a:ext>
+                      </a:extLst>
+                    </a:blip>
+                    <a:srcRect/>
+                    <a:stretch>
+                      <a:fillRect/>
+                    </a:stretch>
+                  </pic:blipFill>
+                  <pic:spPr bwMode="auto">
+                    <a:xfrm>
+                      <a:off x="0" y="0"/>
+                      <a:ext cx="5100499" cy="3740183"/>
+                    </a:xfrm>
+                    <a:prstGeom prst="rect">
+                      <a:avLst/>
+                    </a:prstGeom>
+                    <a:noFill/>
+                    <a:ln>
+                      <a:noFill/>
+                    </a:ln>
+                  </pic:spPr>
+                </pic:pic>
+              </a:graphicData>
+            </a:graphic>
+          </wp:inline>
+        </w:drawing>
+      </w:r>
+    </w:p>
+    <w:p>
+      <w:pPr>
+        <w:pStyle w:val="a7"/>
+        <w:spacing w:before="0" w:beforeAutospacing="0" w:after="0" w:afterAutospacing="0"/>
+        <w:ind w:firstLine="851"/>
+        <w:jc w:val="center"/>
+        <w:rPr>
+          <w:sz w:val="28"/>
+          <w:szCs w:val="28"/>
+        </w:rPr>
+      </w:pPr>
+      <w:r>
+        <w:rPr>
+          <w:sz w:val="28"/>
+          <w:szCs w:val="28"/>
+        </w:rPr>
+        <w:t>Рисунок 21. Права пользователей на объект.</w:t>
+      </w:r>
+    </w:p>
+    <w:p>
+      <w:pPr>
+        <w:pStyle w:val="a7"/>
+        <w:spacing w:before="0" w:beforeAutospacing="0" w:after="0" w:afterAutospacing="0"/>
+        <w:ind w:firstLine="851"/>
+        <w:jc w:val="center"/>
+        <w:rPr>
+          <w:sz w:val="28"/>
+          <w:szCs w:val="28"/>
+        </w:rPr>
+      </w:pPr>
+    </w:p>
+    <w:p>
+      <w:pPr>
+        <w:pStyle w:val="a7"/>
+        <w:spacing w:before="0" w:beforeAutospacing="0" w:after="0" w:afterAutospacing="0"/>
+        <w:ind w:firstLine="851"/>
+        <w:jc w:val="both"/>
+        <w:rPr>
+          <w:sz w:val="28"/>
+          <w:szCs w:val="28"/>
+        </w:rPr>
+      </w:pPr>
+      <w:r>
+        <w:rPr>
+          <w:sz w:val="28"/>
+          <w:szCs w:val="28"/>
+        </w:rPr>
+        <w:t>В процессе ведения списка пользователей прикладного решения каждому пользователю ставится в соответствие одна или несколько ролей</w:t>
+      </w:r>
+      <w:r>
+        <w:rPr>
+          <w:sz w:val="28"/>
+          <w:szCs w:val="28"/>
+        </w:rPr>
+        <w:t>, рисунок 22.</w:t>
+      </w:r>
+      <w:r>
+        <w:rPr>
+          <w:sz w:val="28"/>
+          <w:szCs w:val="28"/>
+        </w:rPr>
+        <w:t xml:space="preserve"> </w:t>
+      </w:r>
+    </w:p>
+    <w:p>
+      <w:pPr>
+        <w:pStyle w:val="a7"/>
+        <w:spacing w:before="0" w:beforeAutospacing="0" w:after="0" w:afterAutospacing="0"/>
+        <w:ind w:firstLine="851"/>
+        <w:jc w:val="center"/>
+        <w:rPr>
+          <w:sz w:val="28"/>
+          <w:szCs w:val="28"/>
+        </w:rPr>
+      </w:pPr>
+      <w:r>
+        <w:rPr>
+          <w:noProof/>
+          <w:sz w:val="28"/>
+          <w:szCs w:val="28"/>
+        </w:rPr>
+        <w:drawing>
+          <wp:inline distT="0" distB="0" distL="0" distR="0" wp14:anchorId="0D4A00DB" wp14:editId="5FE7D3FF">
+            <wp:extent cx="5048250" cy="3057525"/>
+            <wp:effectExtent l="0" t="0" r="0" b="9525"/>
+            <wp:docPr id="1237681026" name="Рисунок 21" descr="Роль"/>
+            <wp:cNvGraphicFramePr>
+              <a:graphicFrameLocks xmlns:a="http://schemas.openxmlformats.org/drawingml/2006/main" noChangeAspect="1"/>
+            </wp:cNvGraphicFramePr>
+            <a:graphic xmlns:a="http://schemas.openxmlformats.org/drawingml/2006/main">
+              <a:graphicData uri="http://schemas.openxmlformats.org/drawingml/2006/picture">
+                <pic:pic xmlns:pic="http://schemas.openxmlformats.org/drawingml/2006/picture">
+                  <pic:nvPicPr>
+                    <pic:cNvPr id="0" name="Picture 41" descr="Роль"/>
+                    <pic:cNvPicPr>
+                      <a:picLocks noChangeAspect="1" noChangeArrowheads="1"/>
+                    </pic:cNvPicPr>
+                  </pic:nvPicPr>
+                  <pic:blipFill>
+                    <a:blip r:embed="rId29">
+                      <a:extLst>
+                        <a:ext uri="{28A0092B-C50C-407E-A947-70E740481C1C}">
+                          <a14:useLocalDpi xmlns:a14="http://schemas.microsoft.com/office/drawing/2010/main" val="0"/>
+                        </a:ext>
+                      </a:extLst>
+                    </a:blip>
+                    <a:srcRect/>
+                    <a:stretch>
+                      <a:fillRect/>
+                    </a:stretch>
+                  </pic:blipFill>
+                  <pic:spPr bwMode="auto">
+                    <a:xfrm>
+                      <a:off x="0" y="0"/>
+                      <a:ext cx="5048250" cy="3057525"/>
+                    </a:xfrm>
+                    <a:prstGeom prst="rect">
+                      <a:avLst/>
+                    </a:prstGeom>
+                    <a:noFill/>
+                    <a:ln>
+                      <a:noFill/>
+                    </a:ln>
+                  </pic:spPr>
+                </pic:pic>
+              </a:graphicData>
+            </a:graphic>
+          </wp:inline>
+        </w:drawing>
+      </w:r>
+    </w:p>
+    <w:p>
+      <w:pPr>
+        <w:pStyle w:val="a7"/>
+        <w:spacing w:before="0" w:beforeAutospacing="0" w:after="0" w:afterAutospacing="0"/>
+        <w:ind w:firstLine="851"/>
+        <w:jc w:val="center"/>
+        <w:rPr>
+          <w:sz w:val="28"/>
+          <w:szCs w:val="28"/>
+        </w:rPr>
+      </w:pPr>
+      <w:r>
+        <w:rPr>
+          <w:sz w:val="28"/>
+          <w:szCs w:val="28"/>
+        </w:rPr>
+        <w:t>Рисунок 22. Права пользователя.</w:t>
+      </w:r>
+    </w:p>
+    <w:p>
+      <w:pPr>
+        <w:pStyle w:val="a7"/>
+        <w:spacing w:before="0" w:beforeAutospacing="0" w:after="0" w:afterAutospacing="0"/>
+        <w:ind w:firstLine="851"/>
+        <w:jc w:val="center"/>
+        <w:rPr>
+          <w:sz w:val="28"/>
+          <w:szCs w:val="28"/>
+        </w:rPr>
+      </w:pPr>
+    </w:p>
+    <w:p>
+      <w:pPr>
+        <w:pStyle w:val="a7"/>
+        <w:spacing w:before="0" w:beforeAutospacing="0" w:after="0" w:afterAutospacing="0"/>
+        <w:ind w:firstLine="851"/>
+        <w:jc w:val="both"/>
+        <w:rPr>
+          <w:sz w:val="28"/>
+          <w:szCs w:val="28"/>
+        </w:rPr>
+      </w:pPr>
+      <w:r>
+        <w:rPr>
+          <w:sz w:val="28"/>
+          <w:szCs w:val="28"/>
+        </w:rPr>
+        <w:t>При попытке пользователя выполнить действие, на которое у него нет разрешения, действие выполнено не будет, а система выдаст окно предупреждения</w:t>
+      </w:r>
+      <w:r>
+        <w:rPr>
+          <w:sz w:val="28"/>
+          <w:szCs w:val="28"/>
+        </w:rPr>
+        <w:t xml:space="preserve"> (Рисунок 23)</w:t>
+      </w:r>
+      <w:r>
+        <w:rPr>
+          <w:sz w:val="28"/>
+          <w:szCs w:val="28"/>
+        </w:rPr>
+        <w:t xml:space="preserve">: </w:t>
+      </w:r>
+    </w:p>
+    <w:p>
+      <w:pPr>
+        <w:pStyle w:val="a7"/>
+        <w:spacing w:before="0" w:beforeAutospacing="0" w:after="0" w:afterAutospacing="0"/>
+        <w:jc w:val="center"/>
+      </w:pPr>
+      <w:r>
+        <w:rPr>
+          <w:noProof/>
+        </w:rPr>
+        <w:lastRenderedPageBreak/>
+        <w:drawing>
+          <wp:inline distT="0" distB="0" distL="0" distR="0" wp14:anchorId="6B0F93DE" wp14:editId="2E2F75D1">
+            <wp:extent cx="3505200" cy="1657350"/>
+            <wp:effectExtent l="0" t="0" r="0" b="0"/>
+            <wp:docPr id="1614518394" name="Рисунок 20" descr="Роль"/>
+            <wp:cNvGraphicFramePr>
+              <a:graphicFrameLocks xmlns:a="http://schemas.openxmlformats.org/drawingml/2006/main" noChangeAspect="1"/>
+            </wp:cNvGraphicFramePr>
+            <a:graphic xmlns:a="http://schemas.openxmlformats.org/drawingml/2006/main">
+              <a:graphicData uri="http://schemas.openxmlformats.org/drawingml/2006/picture">
+                <pic:pic xmlns:pic="http://schemas.openxmlformats.org/drawingml/2006/picture">
+                  <pic:nvPicPr>
+                    <pic:cNvPr id="0" name="Picture 42" descr="Роль"/>
+                    <pic:cNvPicPr>
+                      <a:picLocks noChangeAspect="1" noChangeArrowheads="1"/>
+                    </pic:cNvPicPr>
+                  </pic:nvPicPr>
+                  <pic:blipFill>
+                    <a:blip r:embed="rId30">
+                      <a:extLst>
+                        <a:ext uri="{28A0092B-C50C-407E-A947-70E740481C1C}">
+                          <a14:useLocalDpi xmlns:a14="http://schemas.microsoft.com/office/drawing/2010/main" val="0"/>
+                        </a:ext>
+                      </a:extLst>
+                    </a:blip>
+                    <a:srcRect/>
+                    <a:stretch>
+                      <a:fillRect/>
+                    </a:stretch>
+                  </pic:blipFill>
+                  <pic:spPr bwMode="auto">
+                    <a:xfrm>
+                      <a:off x="0" y="0"/>
+                      <a:ext cx="3505200" cy="1657350"/>
+                    </a:xfrm>
+                    <a:prstGeom prst="rect">
+                      <a:avLst/>
+                    </a:prstGeom>
+                    <a:noFill/>
+                    <a:ln>
+                      <a:noFill/>
+                    </a:ln>
+                  </pic:spPr>
+                </pic:pic>
+              </a:graphicData>
+            </a:graphic>
+          </wp:inline>
+        </w:drawing>
+      </w:r>
+    </w:p>
+    <w:p>
+      <w:pPr>
+        <w:pStyle w:val="a7"/>
+        <w:spacing w:before="0" w:beforeAutospacing="0" w:after="0" w:afterAutospacing="0"/>
+        <w:jc w:val="center"/>
+      </w:pPr>
+      <w:r>
+        <w:t>Рисунок 23. Окно предупреждения.</w:t>
+      </w:r>
+    </w:p>
+    <w:p>
+      <w:pPr>
         <w:spacing w:after="0"/>
-        <w:ind w:left="0"/>
-        <w:jc w:val="both"/>
-        <w:rPr>
-          <w:sz w:val="28"/>
-          <w:szCs w:val="28"/>
-        </w:rPr>
-      </w:pPr>
-    </w:p>
-    <w:p>
-      <w:pPr>
-        <w:spacing w:line="259" w:lineRule="auto"/>
+        <w:ind w:firstLine="851"/>
+      </w:pPr>
+      <w:r>
+        <w:t xml:space="preserve">Для редактирования состава ролей платформа содержит два редактора: </w:t>
+      </w:r>
+    </w:p>
+    <w:p>
+      <w:pPr>
+        <w:numPr>
+          <w:ilvl w:val="0"/>
+          <w:numId w:val="29"/>
+        </w:numPr>
+        <w:tabs>
+          <w:tab w:val="clear" w:pos="720"/>
+        </w:tabs>
+        <w:spacing w:after="0"/>
+        <w:ind w:left="426" w:firstLine="283"/>
+      </w:pPr>
+      <w:r>
+        <w:rPr>
+          <w:b/>
+          <w:bCs/>
+        </w:rPr>
+        <w:t>Редактор роли</w:t>
+      </w:r>
+      <w:r>
+        <w:rPr>
+          <w:b/>
+          <w:bCs/>
+        </w:rPr>
+        <w:t xml:space="preserve"> </w:t>
+      </w:r>
+      <w:r>
+        <w:rPr>
+          <w:b/>
+          <w:bCs/>
+        </w:rPr>
+        <w:softHyphen/>
+        <w:t xml:space="preserve"> </w:t>
+      </w:r>
+      <w:r>
+        <w:t>Этот редактор позволяет состав прав для одной выбранной роли. </w:t>
+      </w:r>
+      <w:r>
+        <w:t xml:space="preserve"> </w:t>
+      </w:r>
+    </w:p>
+    <w:p>
+      <w:pPr>
+        <w:numPr>
+          <w:ilvl w:val="0"/>
+          <w:numId w:val="29"/>
+        </w:numPr>
+        <w:tabs>
+          <w:tab w:val="clear" w:pos="720"/>
+        </w:tabs>
+        <w:spacing w:after="0"/>
+        <w:ind w:left="426" w:firstLine="283"/>
+        <w:rPr>
+          <w:szCs w:val="28"/>
+        </w:rPr>
+      </w:pPr>
+      <w:r>
+        <w:rPr>
+          <w:b/>
+          <w:bCs/>
+        </w:rPr>
+        <w:t>Редактор «Все роли»</w:t>
+      </w:r>
+      <w:r>
+        <w:rPr>
+          <w:b/>
+          <w:bCs/>
+        </w:rPr>
+        <w:t xml:space="preserve"> </w:t>
+      </w:r>
+      <w:r>
+        <w:rPr>
+          <w:b/>
+          <w:bCs/>
+        </w:rPr>
+        <w:softHyphen/>
+        <w:t xml:space="preserve"> </w:t>
+      </w:r>
+      <w:r>
+        <w:t xml:space="preserve">Этот редактор позволяет изменять и анализировать состав прав сразу для нескольких или для всех ролей, существующих в прикладном решении.  </w:t>
+      </w:r>
+    </w:p>
+    <w:p>
+      <w:pPr>
+        <w:spacing w:after="0" w:line="259" w:lineRule="auto"/>
         <w:jc w:val="left"/>
         <w:rPr>
           <w:rFonts w:eastAsia="Times New Roman" w:cs="Times New Roman"/>
@@ -3037,16 +5426,6 @@
         </w:rPr>
         <w:t>ых источников</w:t>
       </w:r>
-    </w:p>
-    <w:p>
-      <w:pPr>
-        <w:ind w:firstLine="851"/>
-        <w:rPr>
-          <w:b/>
-          <w:sz w:val="32"/>
-          <w:szCs w:val="32"/>
-        </w:rPr>
-      </w:pPr>
     </w:p>
     <w:p>
       <w:pPr>
@@ -3129,41 +5508,13 @@
           <w:szCs w:val="32"/>
         </w:rPr>
       </w:pPr>
-      <w:proofErr w:type="spellStart"/>
       <w:r>
         <w:rPr>
           <w:color w:val="000000"/>
           <w:sz w:val="32"/>
           <w:szCs w:val="32"/>
         </w:rPr>
-        <w:t>Низамутдинов</w:t>
-      </w:r>
-      <w:proofErr w:type="spellEnd"/>
-      <w:r>
-        <w:rPr>
-          <w:color w:val="000000"/>
-          <w:sz w:val="32"/>
-          <w:szCs w:val="32"/>
-        </w:rPr>
-        <w:t xml:space="preserve">, И. Программирование в 1С за 11 шагов / И. </w:t>
-      </w:r>
-      <w:proofErr w:type="spellStart"/>
-      <w:r>
-        <w:rPr>
-          <w:color w:val="000000"/>
-          <w:sz w:val="32"/>
-          <w:szCs w:val="32"/>
-        </w:rPr>
-        <w:t>Низамутдинов</w:t>
-      </w:r>
-      <w:proofErr w:type="spellEnd"/>
-      <w:r>
-        <w:rPr>
-          <w:color w:val="000000"/>
-          <w:sz w:val="32"/>
-          <w:szCs w:val="32"/>
-        </w:rPr>
-        <w:t>. – 2-е издание – Ижевск, 2018 – 711</w:t>
+        <w:t>Низамутдинов, И. Программирование в 1С за 11 шагов / И. Низамутдинов. – 2-е издание – Ижевск, 2018 – 711</w:t>
       </w:r>
     </w:p>
     <w:p>
@@ -3225,7 +5576,6 @@
         </w:rPr>
         <w:t>Чистов, П.А. Сборник лабораторных работ для студентов учебных заведений, изучающих программирование в системе 1С:Предприятие 8 (1С:</w:t>
       </w:r>
-      <w:proofErr w:type="spellStart"/>
       <w:r>
         <w:rPr>
           <w:color w:val="000000"/>
@@ -3235,32 +5585,13 @@
         </w:rPr>
         <w:t>Enterprice</w:t>
       </w:r>
-      <w:proofErr w:type="spellEnd"/>
       <w:r>
         <w:rPr>
           <w:color w:val="000000"/>
           <w:sz w:val="32"/>
           <w:szCs w:val="32"/>
         </w:rPr>
-        <w:t xml:space="preserve"> 8) / П.А. Чистов, А.А. </w:t>
-      </w:r>
-      <w:proofErr w:type="spellStart"/>
-      <w:r>
-        <w:rPr>
-          <w:color w:val="000000"/>
-          <w:sz w:val="32"/>
-          <w:szCs w:val="32"/>
-        </w:rPr>
-        <w:t>Мальгинова</w:t>
-      </w:r>
-      <w:proofErr w:type="spellEnd"/>
-      <w:r>
-        <w:rPr>
-          <w:color w:val="000000"/>
-          <w:sz w:val="32"/>
-          <w:szCs w:val="32"/>
-        </w:rPr>
-        <w:t xml:space="preserve"> – Москва: 1С-Паблишинг, 2021 - 492 </w:t>
+        <w:t xml:space="preserve"> 8) / П.А. Чистов, А.А. Мальгинова – Москва: 1С-Паблишинг, 2021 - 492 </w:t>
       </w:r>
     </w:p>
     <w:p>
@@ -3276,7 +5607,7 @@
       </w:pPr>
     </w:p>
     <w:sectPr>
-      <w:footerReference w:type="default" r:id="rId18"/>
+      <w:footerReference w:type="default" r:id="rId31"/>
       <w:pgSz w:w="11906" w:h="16838"/>
       <w:pgMar w:top="1134" w:right="850" w:bottom="1134" w:left="1701" w:header="708" w:footer="708" w:gutter="0"/>
       <w:cols w:space="708"/>
@@ -3382,6 +5713,155 @@
 <file path=word/numbering.xml><?xml version="1.0" encoding="utf-8"?>
 <w:numbering xmlns:wpc="http://schemas.microsoft.com/office/word/2010/wordprocessingCanvas" xmlns:cx="http://schemas.microsoft.com/office/drawing/2014/chartex" xmlns:cx1="http://schemas.microsoft.com/office/drawing/2015/9/8/chartex" xmlns:cx2="http://schemas.microsoft.com/office/drawing/2015/10/21/chartex" xmlns:cx3="http://schemas.microsoft.com/office/drawing/2016/5/9/chartex" xmlns:cx4="http://schemas.microsoft.com/office/drawing/2016/5/10/chartex" xmlns:cx5="http://schemas.microsoft.com/office/drawing/2016/5/11/chartex" xmlns:cx6="http://schemas.microsoft.com/office/drawing/2016/5/12/chartex" xmlns:cx7="http://schemas.microsoft.com/office/drawing/2016/5/13/chartex" xmlns:cx8="http://schemas.microsoft.com/office/drawing/2016/5/14/chartex" xmlns:mc="http://schemas.openxmlformats.org/markup-compatibility/2006" xmlns:aink="http://schemas.microsoft.com/office/drawing/2016/ink" xmlns:am3d="http://schemas.microsoft.com/office/drawing/2017/model3d" xmlns:o="urn:schemas-microsoft-com:office:office" xmlns:oel="http://schemas.microsoft.com/office/2019/extlst" xmlns:r="http://schemas.openxmlformats.org/officeDocument/2006/relationships" xmlns:m="http://schemas.openxmlformats.org/officeDocument/2006/math" xmlns:v="urn:schemas-microsoft-com:vml" xmlns:wp14="http://schemas.microsoft.com/office/word/2010/wordprocessingDrawing" xmlns:wp="http://schemas.openxmlformats.org/drawingml/2006/wordprocessingDrawing" xmlns:w10="urn:schemas-microsoft-com:office:word" xmlns:w="http://schemas.openxmlformats.org/wordprocessingml/2006/main" xmlns:w14="http://schemas.microsoft.com/office/word/2010/wordml" xmlns:w15="http://schemas.microsoft.com/office/word/2012/wordml" xmlns:w16cex="http://schemas.microsoft.com/office/word/2018/wordml/cex" xmlns:w16cid="http://schemas.microsoft.com/office/word/2016/wordml/cid" xmlns:w16="http://schemas.microsoft.com/office/word/2018/wordml" xmlns:w16sdtdh="http://schemas.microsoft.com/office/word/2020/wordml/sdtdatahash" xmlns:w16se="http://schemas.microsoft.com/office/word/2015/wordml/symex" xmlns:wpg="http://schemas.microsoft.com/office/word/2010/wordprocessingGroup" xmlns:wpi="http://schemas.microsoft.com/office/word/2010/wordprocessingInk" xmlns:wne="http://schemas.microsoft.com/office/word/2006/wordml" xmlns:wps="http://schemas.microsoft.com/office/word/2010/wordprocessingShape" mc:Ignorable="w14 w15 w16se w16cid w16 w16cex w16sdtdh wp14">
   <w:abstractNum w:abstractNumId="0" w15:restartNumberingAfterBreak="0">
+    <w:nsid w:val="00916B88"/>
+    <w:multiLevelType w:val="multilevel"/>
+    <w:tmpl w:val="79EA6274"/>
+    <w:lvl w:ilvl="0">
+      <w:start w:val="1"/>
+      <w:numFmt w:val="bullet"/>
+      <w:lvlText w:val=""/>
+      <w:lvlJc w:val="left"/>
+      <w:pPr>
+        <w:tabs>
+          <w:tab w:val="num" w:pos="720"/>
+        </w:tabs>
+        <w:ind w:left="720" w:hanging="360"/>
+      </w:pPr>
+      <w:rPr>
+        <w:rFonts w:ascii="Symbol" w:hAnsi="Symbol" w:hint="default"/>
+        <w:sz w:val="20"/>
+      </w:rPr>
+    </w:lvl>
+    <w:lvl w:ilvl="1" w:tentative="1">
+      <w:start w:val="1"/>
+      <w:numFmt w:val="bullet"/>
+      <w:lvlText w:val="o"/>
+      <w:lvlJc w:val="left"/>
+      <w:pPr>
+        <w:tabs>
+          <w:tab w:val="num" w:pos="1440"/>
+        </w:tabs>
+        <w:ind w:left="1440" w:hanging="360"/>
+      </w:pPr>
+      <w:rPr>
+        <w:rFonts w:ascii="Courier New" w:hAnsi="Courier New" w:hint="default"/>
+        <w:sz w:val="20"/>
+      </w:rPr>
+    </w:lvl>
+    <w:lvl w:ilvl="2" w:tentative="1">
+      <w:start w:val="1"/>
+      <w:numFmt w:val="bullet"/>
+      <w:lvlText w:val=""/>
+      <w:lvlJc w:val="left"/>
+      <w:pPr>
+        <w:tabs>
+          <w:tab w:val="num" w:pos="2160"/>
+        </w:tabs>
+        <w:ind w:left="2160" w:hanging="360"/>
+      </w:pPr>
+      <w:rPr>
+        <w:rFonts w:ascii="Wingdings" w:hAnsi="Wingdings" w:hint="default"/>
+        <w:sz w:val="20"/>
+      </w:rPr>
+    </w:lvl>
+    <w:lvl w:ilvl="3" w:tentative="1">
+      <w:start w:val="1"/>
+      <w:numFmt w:val="bullet"/>
+      <w:lvlText w:val=""/>
+      <w:lvlJc w:val="left"/>
+      <w:pPr>
+        <w:tabs>
+          <w:tab w:val="num" w:pos="2880"/>
+        </w:tabs>
+        <w:ind w:left="2880" w:hanging="360"/>
+      </w:pPr>
+      <w:rPr>
+        <w:rFonts w:ascii="Wingdings" w:hAnsi="Wingdings" w:hint="default"/>
+        <w:sz w:val="20"/>
+      </w:rPr>
+    </w:lvl>
+    <w:lvl w:ilvl="4" w:tentative="1">
+      <w:start w:val="1"/>
+      <w:numFmt w:val="bullet"/>
+      <w:lvlText w:val=""/>
+      <w:lvlJc w:val="left"/>
+      <w:pPr>
+        <w:tabs>
+          <w:tab w:val="num" w:pos="3600"/>
+        </w:tabs>
+        <w:ind w:left="3600" w:hanging="360"/>
+      </w:pPr>
+      <w:rPr>
+        <w:rFonts w:ascii="Wingdings" w:hAnsi="Wingdings" w:hint="default"/>
+        <w:sz w:val="20"/>
+      </w:rPr>
+    </w:lvl>
+    <w:lvl w:ilvl="5" w:tentative="1">
+      <w:start w:val="1"/>
+      <w:numFmt w:val="bullet"/>
+      <w:lvlText w:val=""/>
+      <w:lvlJc w:val="left"/>
+      <w:pPr>
+        <w:tabs>
+          <w:tab w:val="num" w:pos="4320"/>
+        </w:tabs>
+        <w:ind w:left="4320" w:hanging="360"/>
+      </w:pPr>
+      <w:rPr>
+        <w:rFonts w:ascii="Wingdings" w:hAnsi="Wingdings" w:hint="default"/>
+        <w:sz w:val="20"/>
+      </w:rPr>
+    </w:lvl>
+    <w:lvl w:ilvl="6" w:tentative="1">
+      <w:start w:val="1"/>
+      <w:numFmt w:val="bullet"/>
+      <w:lvlText w:val=""/>
+      <w:lvlJc w:val="left"/>
+      <w:pPr>
+        <w:tabs>
+          <w:tab w:val="num" w:pos="5040"/>
+        </w:tabs>
+        <w:ind w:left="5040" w:hanging="360"/>
+      </w:pPr>
+      <w:rPr>
+        <w:rFonts w:ascii="Wingdings" w:hAnsi="Wingdings" w:hint="default"/>
+        <w:sz w:val="20"/>
+      </w:rPr>
+    </w:lvl>
+    <w:lvl w:ilvl="7" w:tentative="1">
+      <w:start w:val="1"/>
+      <w:numFmt w:val="bullet"/>
+      <w:lvlText w:val=""/>
+      <w:lvlJc w:val="left"/>
+      <w:pPr>
+        <w:tabs>
+          <w:tab w:val="num" w:pos="5760"/>
+        </w:tabs>
+        <w:ind w:left="5760" w:hanging="360"/>
+      </w:pPr>
+      <w:rPr>
+        <w:rFonts w:ascii="Wingdings" w:hAnsi="Wingdings" w:hint="default"/>
+        <w:sz w:val="20"/>
+      </w:rPr>
+    </w:lvl>
+    <w:lvl w:ilvl="8" w:tentative="1">
+      <w:start w:val="1"/>
+      <w:numFmt w:val="bullet"/>
+      <w:lvlText w:val=""/>
+      <w:lvlJc w:val="left"/>
+      <w:pPr>
+        <w:tabs>
+          <w:tab w:val="num" w:pos="6480"/>
+        </w:tabs>
+        <w:ind w:left="6480" w:hanging="360"/>
+      </w:pPr>
+      <w:rPr>
+        <w:rFonts w:ascii="Wingdings" w:hAnsi="Wingdings" w:hint="default"/>
+        <w:sz w:val="20"/>
+      </w:rPr>
+    </w:lvl>
+  </w:abstractNum>
+  <w:abstractNum w:abstractNumId="1" w15:restartNumberingAfterBreak="0">
     <w:nsid w:val="015C5351"/>
     <w:multiLevelType w:val="multilevel"/>
     <w:tmpl w:val="177899BC"/>
@@ -3530,7 +6010,7 @@
       </w:rPr>
     </w:lvl>
   </w:abstractNum>
-  <w:abstractNum w:abstractNumId="1" w15:restartNumberingAfterBreak="0">
+  <w:abstractNum w:abstractNumId="2" w15:restartNumberingAfterBreak="0">
     <w:nsid w:val="04E854E8"/>
     <w:multiLevelType w:val="hybridMultilevel"/>
     <w:tmpl w:val="169CE576"/>
@@ -3643,7 +6123,7 @@
       </w:pPr>
     </w:lvl>
   </w:abstractNum>
-  <w:abstractNum w:abstractNumId="2" w15:restartNumberingAfterBreak="0">
+  <w:abstractNum w:abstractNumId="3" w15:restartNumberingAfterBreak="0">
     <w:nsid w:val="0C990E59"/>
     <w:multiLevelType w:val="multilevel"/>
     <w:tmpl w:val="4962B894"/>
@@ -3792,7 +6272,7 @@
       </w:rPr>
     </w:lvl>
   </w:abstractNum>
-  <w:abstractNum w:abstractNumId="3" w15:restartNumberingAfterBreak="0">
+  <w:abstractNum w:abstractNumId="4" w15:restartNumberingAfterBreak="0">
     <w:nsid w:val="0F9A28C2"/>
     <w:multiLevelType w:val="multilevel"/>
     <w:tmpl w:val="8E409328"/>
@@ -3905,7 +6385,7 @@
       </w:pPr>
     </w:lvl>
   </w:abstractNum>
-  <w:abstractNum w:abstractNumId="4" w15:restartNumberingAfterBreak="0">
+  <w:abstractNum w:abstractNumId="5" w15:restartNumberingAfterBreak="0">
     <w:nsid w:val="13DD3C66"/>
     <w:multiLevelType w:val="hybridMultilevel"/>
     <w:tmpl w:val="169CE576"/>
@@ -4021,7 +6501,7 @@
       </w:pPr>
     </w:lvl>
   </w:abstractNum>
-  <w:abstractNum w:abstractNumId="5" w15:restartNumberingAfterBreak="0">
+  <w:abstractNum w:abstractNumId="6" w15:restartNumberingAfterBreak="0">
     <w:nsid w:val="14F9416E"/>
     <w:multiLevelType w:val="hybridMultilevel"/>
     <w:tmpl w:val="169CE576"/>
@@ -4134,7 +6614,7 @@
       </w:pPr>
     </w:lvl>
   </w:abstractNum>
-  <w:abstractNum w:abstractNumId="6" w15:restartNumberingAfterBreak="0">
+  <w:abstractNum w:abstractNumId="7" w15:restartNumberingAfterBreak="0">
     <w:nsid w:val="15BD2427"/>
     <w:multiLevelType w:val="hybridMultilevel"/>
     <w:tmpl w:val="169CE576"/>
@@ -4247,7 +6727,7 @@
       </w:pPr>
     </w:lvl>
   </w:abstractNum>
-  <w:abstractNum w:abstractNumId="7" w15:restartNumberingAfterBreak="0">
+  <w:abstractNum w:abstractNumId="8" w15:restartNumberingAfterBreak="0">
     <w:nsid w:val="1C367BB8"/>
     <w:multiLevelType w:val="multilevel"/>
     <w:tmpl w:val="45D8E78C"/>
@@ -4396,7 +6876,7 @@
       </w:rPr>
     </w:lvl>
   </w:abstractNum>
-  <w:abstractNum w:abstractNumId="8" w15:restartNumberingAfterBreak="0">
+  <w:abstractNum w:abstractNumId="9" w15:restartNumberingAfterBreak="0">
     <w:nsid w:val="1C871516"/>
     <w:multiLevelType w:val="hybridMultilevel"/>
     <w:tmpl w:val="169CE576"/>
@@ -4509,7 +6989,7 @@
       </w:pPr>
     </w:lvl>
   </w:abstractNum>
-  <w:abstractNum w:abstractNumId="9" w15:restartNumberingAfterBreak="0">
+  <w:abstractNum w:abstractNumId="10" w15:restartNumberingAfterBreak="0">
     <w:nsid w:val="1CB04A0C"/>
     <w:multiLevelType w:val="multilevel"/>
     <w:tmpl w:val="E0C0AC88"/>
@@ -4622,7 +7102,7 @@
       </w:pPr>
     </w:lvl>
   </w:abstractNum>
-  <w:abstractNum w:abstractNumId="10" w15:restartNumberingAfterBreak="0">
+  <w:abstractNum w:abstractNumId="11" w15:restartNumberingAfterBreak="0">
     <w:nsid w:val="21417402"/>
     <w:multiLevelType w:val="hybridMultilevel"/>
     <w:tmpl w:val="169CE576"/>
@@ -4738,7 +7218,7 @@
       </w:pPr>
     </w:lvl>
   </w:abstractNum>
-  <w:abstractNum w:abstractNumId="11" w15:restartNumberingAfterBreak="0">
+  <w:abstractNum w:abstractNumId="12" w15:restartNumberingAfterBreak="0">
     <w:nsid w:val="26C4738D"/>
     <w:multiLevelType w:val="hybridMultilevel"/>
     <w:tmpl w:val="169CE576"/>
@@ -4854,7 +7334,7 @@
       </w:pPr>
     </w:lvl>
   </w:abstractNum>
-  <w:abstractNum w:abstractNumId="12" w15:restartNumberingAfterBreak="0">
+  <w:abstractNum w:abstractNumId="13" w15:restartNumberingAfterBreak="0">
     <w:nsid w:val="2797119A"/>
     <w:multiLevelType w:val="multilevel"/>
     <w:tmpl w:val="DA50E87E"/>
@@ -5003,7 +7483,7 @@
       </w:rPr>
     </w:lvl>
   </w:abstractNum>
-  <w:abstractNum w:abstractNumId="13" w15:restartNumberingAfterBreak="0">
+  <w:abstractNum w:abstractNumId="14" w15:restartNumberingAfterBreak="0">
     <w:nsid w:val="29B4077E"/>
     <w:multiLevelType w:val="multilevel"/>
     <w:tmpl w:val="4072CD7C"/>
@@ -5152,7 +7632,7 @@
       </w:rPr>
     </w:lvl>
   </w:abstractNum>
-  <w:abstractNum w:abstractNumId="14" w15:restartNumberingAfterBreak="0">
+  <w:abstractNum w:abstractNumId="15" w15:restartNumberingAfterBreak="0">
     <w:nsid w:val="2D7B0255"/>
     <w:multiLevelType w:val="hybridMultilevel"/>
     <w:tmpl w:val="68FC0CF6"/>
@@ -5241,7 +7721,7 @@
       </w:pPr>
     </w:lvl>
   </w:abstractNum>
-  <w:abstractNum w:abstractNumId="15" w15:restartNumberingAfterBreak="0">
+  <w:abstractNum w:abstractNumId="16" w15:restartNumberingAfterBreak="0">
     <w:nsid w:val="2EAB0272"/>
     <w:multiLevelType w:val="hybridMultilevel"/>
     <w:tmpl w:val="169CE576"/>
@@ -5357,7 +7837,7 @@
       </w:pPr>
     </w:lvl>
   </w:abstractNum>
-  <w:abstractNum w:abstractNumId="16" w15:restartNumberingAfterBreak="0">
+  <w:abstractNum w:abstractNumId="17" w15:restartNumberingAfterBreak="0">
     <w:nsid w:val="30E04B9F"/>
     <w:multiLevelType w:val="multilevel"/>
     <w:tmpl w:val="D3D63670"/>
@@ -5470,7 +7950,7 @@
       </w:pPr>
     </w:lvl>
   </w:abstractNum>
-  <w:abstractNum w:abstractNumId="17" w15:restartNumberingAfterBreak="0">
+  <w:abstractNum w:abstractNumId="18" w15:restartNumberingAfterBreak="0">
     <w:nsid w:val="400B3850"/>
     <w:multiLevelType w:val="hybridMultilevel"/>
     <w:tmpl w:val="169CE576"/>
@@ -5586,7 +8066,7 @@
       </w:pPr>
     </w:lvl>
   </w:abstractNum>
-  <w:abstractNum w:abstractNumId="18" w15:restartNumberingAfterBreak="0">
+  <w:abstractNum w:abstractNumId="19" w15:restartNumberingAfterBreak="0">
     <w:nsid w:val="43A714D8"/>
     <w:multiLevelType w:val="multilevel"/>
     <w:tmpl w:val="8BB2C72A"/>
@@ -5735,7 +8215,7 @@
       </w:rPr>
     </w:lvl>
   </w:abstractNum>
-  <w:abstractNum w:abstractNumId="19" w15:restartNumberingAfterBreak="0">
+  <w:abstractNum w:abstractNumId="20" w15:restartNumberingAfterBreak="0">
     <w:nsid w:val="460B4AAB"/>
     <w:multiLevelType w:val="multilevel"/>
     <w:tmpl w:val="773C93BC"/>
@@ -5848,7 +8328,7 @@
       </w:pPr>
     </w:lvl>
   </w:abstractNum>
-  <w:abstractNum w:abstractNumId="20" w15:restartNumberingAfterBreak="0">
+  <w:abstractNum w:abstractNumId="21" w15:restartNumberingAfterBreak="0">
     <w:nsid w:val="4E7521B3"/>
     <w:multiLevelType w:val="multilevel"/>
     <w:tmpl w:val="0224940C"/>
@@ -5961,7 +8441,7 @@
       </w:pPr>
     </w:lvl>
   </w:abstractNum>
-  <w:abstractNum w:abstractNumId="21" w15:restartNumberingAfterBreak="0">
+  <w:abstractNum w:abstractNumId="22" w15:restartNumberingAfterBreak="0">
     <w:nsid w:val="563905F7"/>
     <w:multiLevelType w:val="hybridMultilevel"/>
     <w:tmpl w:val="169CE576"/>
@@ -6074,7 +8554,7 @@
       </w:pPr>
     </w:lvl>
   </w:abstractNum>
-  <w:abstractNum w:abstractNumId="22" w15:restartNumberingAfterBreak="0">
+  <w:abstractNum w:abstractNumId="23" w15:restartNumberingAfterBreak="0">
     <w:nsid w:val="57650EE6"/>
     <w:multiLevelType w:val="multilevel"/>
     <w:tmpl w:val="6276C410"/>
@@ -6223,7 +8703,7 @@
       </w:rPr>
     </w:lvl>
   </w:abstractNum>
-  <w:abstractNum w:abstractNumId="23" w15:restartNumberingAfterBreak="0">
+  <w:abstractNum w:abstractNumId="24" w15:restartNumberingAfterBreak="0">
     <w:nsid w:val="59445873"/>
     <w:multiLevelType w:val="multilevel"/>
     <w:tmpl w:val="ECF0631E"/>
@@ -6372,7 +8852,7 @@
       </w:rPr>
     </w:lvl>
   </w:abstractNum>
-  <w:abstractNum w:abstractNumId="24" w15:restartNumberingAfterBreak="0">
+  <w:abstractNum w:abstractNumId="25" w15:restartNumberingAfterBreak="0">
     <w:nsid w:val="699671EB"/>
     <w:multiLevelType w:val="multilevel"/>
     <w:tmpl w:val="4B9AC190"/>
@@ -6521,7 +9001,7 @@
       </w:rPr>
     </w:lvl>
   </w:abstractNum>
-  <w:abstractNum w:abstractNumId="25" w15:restartNumberingAfterBreak="0">
+  <w:abstractNum w:abstractNumId="26" w15:restartNumberingAfterBreak="0">
     <w:nsid w:val="6F8E64F9"/>
     <w:multiLevelType w:val="hybridMultilevel"/>
     <w:tmpl w:val="169CE576"/>
@@ -6637,7 +9117,7 @@
       </w:pPr>
     </w:lvl>
   </w:abstractNum>
-  <w:abstractNum w:abstractNumId="26" w15:restartNumberingAfterBreak="0">
+  <w:abstractNum w:abstractNumId="27" w15:restartNumberingAfterBreak="0">
     <w:nsid w:val="73846335"/>
     <w:multiLevelType w:val="hybridMultilevel"/>
     <w:tmpl w:val="42F8B2C4"/>
@@ -6727,34 +9207,34 @@
     </w:lvl>
   </w:abstractNum>
   <w:num w:numId="1" w16cid:durableId="1008098085">
-    <w:abstractNumId w:val="10"/>
+    <w:abstractNumId w:val="11"/>
   </w:num>
   <w:num w:numId="2" w16cid:durableId="385764642">
+    <w:abstractNumId w:val="26"/>
+  </w:num>
+  <w:num w:numId="3" w16cid:durableId="264267906">
+    <w:abstractNumId w:val="18"/>
+  </w:num>
+  <w:num w:numId="4" w16cid:durableId="1806849976">
+    <w:abstractNumId w:val="5"/>
+  </w:num>
+  <w:num w:numId="5" w16cid:durableId="1233387635">
+    <w:abstractNumId w:val="12"/>
+  </w:num>
+  <w:num w:numId="6" w16cid:durableId="1177771447">
+    <w:abstractNumId w:val="16"/>
+  </w:num>
+  <w:num w:numId="7" w16cid:durableId="1404570611">
+    <w:abstractNumId w:val="14"/>
+  </w:num>
+  <w:num w:numId="8" w16cid:durableId="1761363790">
+    <w:abstractNumId w:val="19"/>
+  </w:num>
+  <w:num w:numId="9" w16cid:durableId="1237280624">
     <w:abstractNumId w:val="25"/>
   </w:num>
-  <w:num w:numId="3" w16cid:durableId="264267906">
-    <w:abstractNumId w:val="17"/>
-  </w:num>
-  <w:num w:numId="4" w16cid:durableId="1806849976">
-    <w:abstractNumId w:val="4"/>
-  </w:num>
-  <w:num w:numId="5" w16cid:durableId="1233387635">
+  <w:num w:numId="10" w16cid:durableId="1037856129">
     <w:abstractNumId w:val="11"/>
-  </w:num>
-  <w:num w:numId="6" w16cid:durableId="1177771447">
-    <w:abstractNumId w:val="15"/>
-  </w:num>
-  <w:num w:numId="7" w16cid:durableId="1404570611">
-    <w:abstractNumId w:val="13"/>
-  </w:num>
-  <w:num w:numId="8" w16cid:durableId="1761363790">
-    <w:abstractNumId w:val="18"/>
-  </w:num>
-  <w:num w:numId="9" w16cid:durableId="1237280624">
-    <w:abstractNumId w:val="24"/>
-  </w:num>
-  <w:num w:numId="10" w16cid:durableId="1037856129">
-    <w:abstractNumId w:val="10"/>
     <w:lvlOverride w:ilvl="0">
       <w:startOverride w:val="1"/>
     </w:lvlOverride>
@@ -6784,7 +9264,7 @@
     </w:lvlOverride>
   </w:num>
   <w:num w:numId="11" w16cid:durableId="1172838464">
-    <w:abstractNumId w:val="8"/>
+    <w:abstractNumId w:val="9"/>
     <w:lvlOverride w:ilvl="0">
       <w:startOverride w:val="1"/>
     </w:lvlOverride>
@@ -6814,6 +9294,96 @@
     </w:lvlOverride>
   </w:num>
   <w:num w:numId="12" w16cid:durableId="1921718882">
+    <w:abstractNumId w:val="7"/>
+    <w:lvlOverride w:ilvl="0">
+      <w:startOverride w:val="1"/>
+    </w:lvlOverride>
+    <w:lvlOverride w:ilvl="1">
+      <w:startOverride w:val="1"/>
+    </w:lvlOverride>
+    <w:lvlOverride w:ilvl="2">
+      <w:startOverride w:val="1"/>
+    </w:lvlOverride>
+    <w:lvlOverride w:ilvl="3">
+      <w:startOverride w:val="1"/>
+    </w:lvlOverride>
+    <w:lvlOverride w:ilvl="4">
+      <w:startOverride w:val="1"/>
+    </w:lvlOverride>
+    <w:lvlOverride w:ilvl="5">
+      <w:startOverride w:val="1"/>
+    </w:lvlOverride>
+    <w:lvlOverride w:ilvl="6">
+      <w:startOverride w:val="1"/>
+    </w:lvlOverride>
+    <w:lvlOverride w:ilvl="7">
+      <w:startOverride w:val="1"/>
+    </w:lvlOverride>
+    <w:lvlOverride w:ilvl="8">
+      <w:startOverride w:val="1"/>
+    </w:lvlOverride>
+  </w:num>
+  <w:num w:numId="13" w16cid:durableId="160484">
+    <w:abstractNumId w:val="2"/>
+    <w:lvlOverride w:ilvl="0">
+      <w:startOverride w:val="1"/>
+    </w:lvlOverride>
+    <w:lvlOverride w:ilvl="1">
+      <w:startOverride w:val="1"/>
+    </w:lvlOverride>
+    <w:lvlOverride w:ilvl="2">
+      <w:startOverride w:val="1"/>
+    </w:lvlOverride>
+    <w:lvlOverride w:ilvl="3">
+      <w:startOverride w:val="1"/>
+    </w:lvlOverride>
+    <w:lvlOverride w:ilvl="4">
+      <w:startOverride w:val="1"/>
+    </w:lvlOverride>
+    <w:lvlOverride w:ilvl="5">
+      <w:startOverride w:val="1"/>
+    </w:lvlOverride>
+    <w:lvlOverride w:ilvl="6">
+      <w:startOverride w:val="1"/>
+    </w:lvlOverride>
+    <w:lvlOverride w:ilvl="7">
+      <w:startOverride w:val="1"/>
+    </w:lvlOverride>
+    <w:lvlOverride w:ilvl="8">
+      <w:startOverride w:val="1"/>
+    </w:lvlOverride>
+  </w:num>
+  <w:num w:numId="14" w16cid:durableId="1105534915">
+    <w:abstractNumId w:val="22"/>
+    <w:lvlOverride w:ilvl="0">
+      <w:startOverride w:val="1"/>
+    </w:lvlOverride>
+    <w:lvlOverride w:ilvl="1">
+      <w:startOverride w:val="1"/>
+    </w:lvlOverride>
+    <w:lvlOverride w:ilvl="2">
+      <w:startOverride w:val="1"/>
+    </w:lvlOverride>
+    <w:lvlOverride w:ilvl="3">
+      <w:startOverride w:val="1"/>
+    </w:lvlOverride>
+    <w:lvlOverride w:ilvl="4">
+      <w:startOverride w:val="1"/>
+    </w:lvlOverride>
+    <w:lvlOverride w:ilvl="5">
+      <w:startOverride w:val="1"/>
+    </w:lvlOverride>
+    <w:lvlOverride w:ilvl="6">
+      <w:startOverride w:val="1"/>
+    </w:lvlOverride>
+    <w:lvlOverride w:ilvl="7">
+      <w:startOverride w:val="1"/>
+    </w:lvlOverride>
+    <w:lvlOverride w:ilvl="8">
+      <w:startOverride w:val="1"/>
+    </w:lvlOverride>
+  </w:num>
+  <w:num w:numId="15" w16cid:durableId="493647894">
     <w:abstractNumId w:val="6"/>
     <w:lvlOverride w:ilvl="0">
       <w:startOverride w:val="1"/>
@@ -6843,134 +9413,47 @@
       <w:startOverride w:val="1"/>
     </w:lvlOverride>
   </w:num>
-  <w:num w:numId="13" w16cid:durableId="160484">
-    <w:abstractNumId w:val="1"/>
-    <w:lvlOverride w:ilvl="0">
-      <w:startOverride w:val="1"/>
-    </w:lvlOverride>
-    <w:lvlOverride w:ilvl="1">
-      <w:startOverride w:val="1"/>
-    </w:lvlOverride>
-    <w:lvlOverride w:ilvl="2">
-      <w:startOverride w:val="1"/>
-    </w:lvlOverride>
-    <w:lvlOverride w:ilvl="3">
-      <w:startOverride w:val="1"/>
-    </w:lvlOverride>
-    <w:lvlOverride w:ilvl="4">
-      <w:startOverride w:val="1"/>
-    </w:lvlOverride>
-    <w:lvlOverride w:ilvl="5">
-      <w:startOverride w:val="1"/>
-    </w:lvlOverride>
-    <w:lvlOverride w:ilvl="6">
-      <w:startOverride w:val="1"/>
-    </w:lvlOverride>
-    <w:lvlOverride w:ilvl="7">
-      <w:startOverride w:val="1"/>
-    </w:lvlOverride>
-    <w:lvlOverride w:ilvl="8">
-      <w:startOverride w:val="1"/>
-    </w:lvlOverride>
-  </w:num>
-  <w:num w:numId="14" w16cid:durableId="1105534915">
-    <w:abstractNumId w:val="21"/>
-    <w:lvlOverride w:ilvl="0">
-      <w:startOverride w:val="1"/>
-    </w:lvlOverride>
-    <w:lvlOverride w:ilvl="1">
-      <w:startOverride w:val="1"/>
-    </w:lvlOverride>
-    <w:lvlOverride w:ilvl="2">
-      <w:startOverride w:val="1"/>
-    </w:lvlOverride>
-    <w:lvlOverride w:ilvl="3">
-      <w:startOverride w:val="1"/>
-    </w:lvlOverride>
-    <w:lvlOverride w:ilvl="4">
-      <w:startOverride w:val="1"/>
-    </w:lvlOverride>
-    <w:lvlOverride w:ilvl="5">
-      <w:startOverride w:val="1"/>
-    </w:lvlOverride>
-    <w:lvlOverride w:ilvl="6">
-      <w:startOverride w:val="1"/>
-    </w:lvlOverride>
-    <w:lvlOverride w:ilvl="7">
-      <w:startOverride w:val="1"/>
-    </w:lvlOverride>
-    <w:lvlOverride w:ilvl="8">
-      <w:startOverride w:val="1"/>
-    </w:lvlOverride>
-  </w:num>
-  <w:num w:numId="15" w16cid:durableId="493647894">
-    <w:abstractNumId w:val="5"/>
-    <w:lvlOverride w:ilvl="0">
-      <w:startOverride w:val="1"/>
-    </w:lvlOverride>
-    <w:lvlOverride w:ilvl="1">
-      <w:startOverride w:val="1"/>
-    </w:lvlOverride>
-    <w:lvlOverride w:ilvl="2">
-      <w:startOverride w:val="1"/>
-    </w:lvlOverride>
-    <w:lvlOverride w:ilvl="3">
-      <w:startOverride w:val="1"/>
-    </w:lvlOverride>
-    <w:lvlOverride w:ilvl="4">
-      <w:startOverride w:val="1"/>
-    </w:lvlOverride>
-    <w:lvlOverride w:ilvl="5">
-      <w:startOverride w:val="1"/>
-    </w:lvlOverride>
-    <w:lvlOverride w:ilvl="6">
-      <w:startOverride w:val="1"/>
-    </w:lvlOverride>
-    <w:lvlOverride w:ilvl="7">
-      <w:startOverride w:val="1"/>
-    </w:lvlOverride>
-    <w:lvlOverride w:ilvl="8">
-      <w:startOverride w:val="1"/>
-    </w:lvlOverride>
-  </w:num>
   <w:num w:numId="16" w16cid:durableId="1337342215">
-    <w:abstractNumId w:val="12"/>
+    <w:abstractNumId w:val="13"/>
   </w:num>
   <w:num w:numId="17" w16cid:durableId="162085587">
+    <w:abstractNumId w:val="24"/>
+  </w:num>
+  <w:num w:numId="18" w16cid:durableId="1595282351">
     <w:abstractNumId w:val="23"/>
   </w:num>
-  <w:num w:numId="18" w16cid:durableId="1595282351">
-    <w:abstractNumId w:val="22"/>
-  </w:num>
   <w:num w:numId="19" w16cid:durableId="2031561602">
-    <w:abstractNumId w:val="16"/>
+    <w:abstractNumId w:val="17"/>
   </w:num>
   <w:num w:numId="20" w16cid:durableId="770516974">
-    <w:abstractNumId w:val="7"/>
+    <w:abstractNumId w:val="8"/>
   </w:num>
   <w:num w:numId="21" w16cid:durableId="1246188481">
-    <w:abstractNumId w:val="14"/>
+    <w:abstractNumId w:val="15"/>
   </w:num>
   <w:num w:numId="22" w16cid:durableId="1983464494">
+    <w:abstractNumId w:val="4"/>
+  </w:num>
+  <w:num w:numId="23" w16cid:durableId="388697026">
+    <w:abstractNumId w:val="1"/>
+  </w:num>
+  <w:num w:numId="24" w16cid:durableId="25720354">
+    <w:abstractNumId w:val="20"/>
+  </w:num>
+  <w:num w:numId="25" w16cid:durableId="2128113882">
+    <w:abstractNumId w:val="21"/>
+  </w:num>
+  <w:num w:numId="26" w16cid:durableId="1205872131">
+    <w:abstractNumId w:val="10"/>
+  </w:num>
+  <w:num w:numId="27" w16cid:durableId="1446995469">
     <w:abstractNumId w:val="3"/>
   </w:num>
-  <w:num w:numId="23" w16cid:durableId="388697026">
+  <w:num w:numId="28" w16cid:durableId="806167894">
+    <w:abstractNumId w:val="27"/>
+  </w:num>
+  <w:num w:numId="29" w16cid:durableId="1941600895">
     <w:abstractNumId w:val="0"/>
-  </w:num>
-  <w:num w:numId="24" w16cid:durableId="25720354">
-    <w:abstractNumId w:val="19"/>
-  </w:num>
-  <w:num w:numId="25" w16cid:durableId="2128113882">
-    <w:abstractNumId w:val="20"/>
-  </w:num>
-  <w:num w:numId="26" w16cid:durableId="1205872131">
-    <w:abstractNumId w:val="9"/>
-  </w:num>
-  <w:num w:numId="27" w16cid:durableId="1446995469">
-    <w:abstractNumId w:val="2"/>
-  </w:num>
-  <w:num w:numId="28" w16cid:durableId="806167894">
-    <w:abstractNumId w:val="26"/>
   </w:num>
 </w:numbering>
 </file>
@@ -7469,7 +9952,6 @@
   <w:style w:type="character" w:default="1" w:styleId="a0">
     <w:name w:val="Default Paragraph Font"/>
     <w:uiPriority w:val="1"/>
-    <w:semiHidden/>
     <w:unhideWhenUsed/>
   </w:style>
   <w:style w:type="table" w:default="1" w:styleId="a1">

</xml_diff>